<commit_message>
ASP.NET project + Analyse document
- Added changes to the Analyse document
- Made a start with an ASP.NET project for O.W.L
</commit_message>
<xml_diff>
--- a/Analyse O.W.L.docx
+++ b/Analyse O.W.L.docx
@@ -46,7 +46,7 @@
                     </pic:cNvPicPr>
                   </pic:nvPicPr>
                   <pic:blipFill>
-                    <a:blip r:embed="rId6" cstate="print">
+                    <a:blip r:embed="rId8" cstate="print">
                       <a:extLst>
                         <a:ext uri="{28A0092B-C50C-407E-A947-70E740481C1C}">
                           <a14:useLocalDpi xmlns:a14="http://schemas.microsoft.com/office/drawing/2010/main" val="0"/>
@@ -71,6 +71,45 @@
             </a:graphic>
           </wp:inline>
         </w:drawing>
+      </w:r>
+    </w:p>
+    <w:p/>
+    <w:p/>
+    <w:p/>
+    <w:p>
+      <w:r>
+        <w:rPr>
+          <w:b/>
+          <w:bCs/>
+        </w:rPr>
+        <w:t>Door:</w:t>
+      </w:r>
+      <w:r>
+        <w:t xml:space="preserve"> Gillvano Linakala</w:t>
+      </w:r>
+    </w:p>
+    <w:p>
+      <w:r>
+        <w:rPr>
+          <w:b/>
+          <w:bCs/>
+        </w:rPr>
+        <w:t>Klas:</w:t>
+      </w:r>
+      <w:r>
+        <w:t xml:space="preserve"> DB04</w:t>
+      </w:r>
+    </w:p>
+    <w:p>
+      <w:r>
+        <w:rPr>
+          <w:b/>
+          <w:bCs/>
+        </w:rPr>
+        <w:t>Versie:</w:t>
+      </w:r>
+      <w:r>
+        <w:t xml:space="preserve"> 0.2</w:t>
       </w:r>
     </w:p>
     <w:p/>
@@ -135,7 +174,7 @@
           <w:r>
             <w:fldChar w:fldCharType="separate"/>
           </w:r>
-          <w:hyperlink w:anchor="_Toc147140017" w:history="1">
+          <w:hyperlink w:anchor="_Toc160616413" w:history="1">
             <w:r>
               <w:rPr>
                 <w:rStyle w:val="Hyperlink"/>
@@ -162,7 +201,7 @@
                 <w:noProof/>
                 <w:webHidden/>
               </w:rPr>
-              <w:instrText xml:space="preserve"> PAGEREF _Toc147140017 \h </w:instrText>
+              <w:instrText xml:space="preserve"> PAGEREF _Toc160616413 \h </w:instrText>
             </w:r>
             <w:r>
               <w:rPr>
@@ -208,7 +247,7 @@
               <w14:ligatures w14:val="standardContextual"/>
             </w:rPr>
           </w:pPr>
-          <w:hyperlink w:anchor="_Toc147140018" w:history="1">
+          <w:hyperlink w:anchor="_Toc160616414" w:history="1">
             <w:r>
               <w:rPr>
                 <w:rStyle w:val="Hyperlink"/>
@@ -235,7 +274,7 @@
                 <w:noProof/>
                 <w:webHidden/>
               </w:rPr>
-              <w:instrText xml:space="preserve"> PAGEREF _Toc147140018 \h </w:instrText>
+              <w:instrText xml:space="preserve"> PAGEREF _Toc160616414 \h </w:instrText>
             </w:r>
             <w:r>
               <w:rPr>
@@ -281,7 +320,7 @@
               <w14:ligatures w14:val="standardContextual"/>
             </w:rPr>
           </w:pPr>
-          <w:hyperlink w:anchor="_Toc147140019" w:history="1">
+          <w:hyperlink w:anchor="_Toc160616415" w:history="1">
             <w:r>
               <w:rPr>
                 <w:rStyle w:val="Hyperlink"/>
@@ -308,7 +347,7 @@
                 <w:noProof/>
                 <w:webHidden/>
               </w:rPr>
-              <w:instrText xml:space="preserve"> PAGEREF _Toc147140019 \h </w:instrText>
+              <w:instrText xml:space="preserve"> PAGEREF _Toc160616415 \h </w:instrText>
             </w:r>
             <w:r>
               <w:rPr>
@@ -354,7 +393,7 @@
               <w14:ligatures w14:val="standardContextual"/>
             </w:rPr>
           </w:pPr>
-          <w:hyperlink w:anchor="_Toc147140020" w:history="1">
+          <w:hyperlink w:anchor="_Toc160616416" w:history="1">
             <w:r>
               <w:rPr>
                 <w:rStyle w:val="Hyperlink"/>
@@ -381,7 +420,7 @@
                 <w:noProof/>
                 <w:webHidden/>
               </w:rPr>
-              <w:instrText xml:space="preserve"> PAGEREF _Toc147140020 \h </w:instrText>
+              <w:instrText xml:space="preserve"> PAGEREF _Toc160616416 \h </w:instrText>
             </w:r>
             <w:r>
               <w:rPr>
@@ -402,6 +441,517 @@
                 <w:webHidden/>
               </w:rPr>
               <w:t>6</w:t>
+            </w:r>
+            <w:r>
+              <w:rPr>
+                <w:noProof/>
+                <w:webHidden/>
+              </w:rPr>
+              <w:fldChar w:fldCharType="end"/>
+            </w:r>
+          </w:hyperlink>
+        </w:p>
+        <w:p>
+          <w:pPr>
+            <w:pStyle w:val="Inhopg3"/>
+            <w:tabs>
+              <w:tab w:val="right" w:leader="dot" w:pos="9062"/>
+            </w:tabs>
+            <w:rPr>
+              <w:noProof/>
+              <w:kern w:val="2"/>
+              <w:sz w:val="22"/>
+              <w:szCs w:val="22"/>
+              <w:lang w:eastAsia="nl-NL"/>
+              <w14:ligatures w14:val="standardContextual"/>
+            </w:rPr>
+          </w:pPr>
+          <w:hyperlink w:anchor="_Toc160616417" w:history="1">
+            <w:r>
+              <w:rPr>
+                <w:rStyle w:val="Hyperlink"/>
+                <w:noProof/>
+              </w:rPr>
+              <w:t>Use-case diagram</w:t>
+            </w:r>
+            <w:r>
+              <w:rPr>
+                <w:noProof/>
+                <w:webHidden/>
+              </w:rPr>
+              <w:tab/>
+            </w:r>
+            <w:r>
+              <w:rPr>
+                <w:noProof/>
+                <w:webHidden/>
+              </w:rPr>
+              <w:fldChar w:fldCharType="begin"/>
+            </w:r>
+            <w:r>
+              <w:rPr>
+                <w:noProof/>
+                <w:webHidden/>
+              </w:rPr>
+              <w:instrText xml:space="preserve"> PAGEREF _Toc160616417 \h </w:instrText>
+            </w:r>
+            <w:r>
+              <w:rPr>
+                <w:noProof/>
+                <w:webHidden/>
+              </w:rPr>
+            </w:r>
+            <w:r>
+              <w:rPr>
+                <w:noProof/>
+                <w:webHidden/>
+              </w:rPr>
+              <w:fldChar w:fldCharType="separate"/>
+            </w:r>
+            <w:r>
+              <w:rPr>
+                <w:noProof/>
+                <w:webHidden/>
+              </w:rPr>
+              <w:t>6</w:t>
+            </w:r>
+            <w:r>
+              <w:rPr>
+                <w:noProof/>
+                <w:webHidden/>
+              </w:rPr>
+              <w:fldChar w:fldCharType="end"/>
+            </w:r>
+          </w:hyperlink>
+        </w:p>
+        <w:p>
+          <w:pPr>
+            <w:pStyle w:val="Inhopg3"/>
+            <w:tabs>
+              <w:tab w:val="right" w:leader="dot" w:pos="9062"/>
+            </w:tabs>
+            <w:rPr>
+              <w:noProof/>
+              <w:kern w:val="2"/>
+              <w:sz w:val="22"/>
+              <w:szCs w:val="22"/>
+              <w:lang w:eastAsia="nl-NL"/>
+              <w14:ligatures w14:val="standardContextual"/>
+            </w:rPr>
+          </w:pPr>
+          <w:hyperlink w:anchor="_Toc160616418" w:history="1">
+            <w:r>
+              <w:rPr>
+                <w:rStyle w:val="Hyperlink"/>
+                <w:noProof/>
+              </w:rPr>
+              <w:t>UC01: Karakters bekijken</w:t>
+            </w:r>
+            <w:r>
+              <w:rPr>
+                <w:noProof/>
+                <w:webHidden/>
+              </w:rPr>
+              <w:tab/>
+            </w:r>
+            <w:r>
+              <w:rPr>
+                <w:noProof/>
+                <w:webHidden/>
+              </w:rPr>
+              <w:fldChar w:fldCharType="begin"/>
+            </w:r>
+            <w:r>
+              <w:rPr>
+                <w:noProof/>
+                <w:webHidden/>
+              </w:rPr>
+              <w:instrText xml:space="preserve"> PAGEREF _Toc160616418 \h </w:instrText>
+            </w:r>
+            <w:r>
+              <w:rPr>
+                <w:noProof/>
+                <w:webHidden/>
+              </w:rPr>
+            </w:r>
+            <w:r>
+              <w:rPr>
+                <w:noProof/>
+                <w:webHidden/>
+              </w:rPr>
+              <w:fldChar w:fldCharType="separate"/>
+            </w:r>
+            <w:r>
+              <w:rPr>
+                <w:noProof/>
+                <w:webHidden/>
+              </w:rPr>
+              <w:t>6</w:t>
+            </w:r>
+            <w:r>
+              <w:rPr>
+                <w:noProof/>
+                <w:webHidden/>
+              </w:rPr>
+              <w:fldChar w:fldCharType="end"/>
+            </w:r>
+          </w:hyperlink>
+        </w:p>
+        <w:p>
+          <w:pPr>
+            <w:pStyle w:val="Inhopg3"/>
+            <w:tabs>
+              <w:tab w:val="right" w:leader="dot" w:pos="9062"/>
+            </w:tabs>
+            <w:rPr>
+              <w:noProof/>
+              <w:kern w:val="2"/>
+              <w:sz w:val="22"/>
+              <w:szCs w:val="22"/>
+              <w:lang w:eastAsia="nl-NL"/>
+              <w14:ligatures w14:val="standardContextual"/>
+            </w:rPr>
+          </w:pPr>
+          <w:hyperlink w:anchor="_Toc160616419" w:history="1">
+            <w:r>
+              <w:rPr>
+                <w:rStyle w:val="Hyperlink"/>
+                <w:noProof/>
+              </w:rPr>
+              <w:t>UC02: Karakter Toevoegen</w:t>
+            </w:r>
+            <w:r>
+              <w:rPr>
+                <w:noProof/>
+                <w:webHidden/>
+              </w:rPr>
+              <w:tab/>
+            </w:r>
+            <w:r>
+              <w:rPr>
+                <w:noProof/>
+                <w:webHidden/>
+              </w:rPr>
+              <w:fldChar w:fldCharType="begin"/>
+            </w:r>
+            <w:r>
+              <w:rPr>
+                <w:noProof/>
+                <w:webHidden/>
+              </w:rPr>
+              <w:instrText xml:space="preserve"> PAGEREF _Toc160616419 \h </w:instrText>
+            </w:r>
+            <w:r>
+              <w:rPr>
+                <w:noProof/>
+                <w:webHidden/>
+              </w:rPr>
+            </w:r>
+            <w:r>
+              <w:rPr>
+                <w:noProof/>
+                <w:webHidden/>
+              </w:rPr>
+              <w:fldChar w:fldCharType="separate"/>
+            </w:r>
+            <w:r>
+              <w:rPr>
+                <w:noProof/>
+                <w:webHidden/>
+              </w:rPr>
+              <w:t>7</w:t>
+            </w:r>
+            <w:r>
+              <w:rPr>
+                <w:noProof/>
+                <w:webHidden/>
+              </w:rPr>
+              <w:fldChar w:fldCharType="end"/>
+            </w:r>
+          </w:hyperlink>
+        </w:p>
+        <w:p>
+          <w:pPr>
+            <w:pStyle w:val="Inhopg3"/>
+            <w:tabs>
+              <w:tab w:val="right" w:leader="dot" w:pos="9062"/>
+            </w:tabs>
+            <w:rPr>
+              <w:noProof/>
+              <w:kern w:val="2"/>
+              <w:sz w:val="22"/>
+              <w:szCs w:val="22"/>
+              <w:lang w:eastAsia="nl-NL"/>
+              <w14:ligatures w14:val="standardContextual"/>
+            </w:rPr>
+          </w:pPr>
+          <w:hyperlink w:anchor="_Toc160616420" w:history="1">
+            <w:r>
+              <w:rPr>
+                <w:rStyle w:val="Hyperlink"/>
+                <w:noProof/>
+              </w:rPr>
+              <w:t>UC03: Karakter Aanpassen</w:t>
+            </w:r>
+            <w:r>
+              <w:rPr>
+                <w:noProof/>
+                <w:webHidden/>
+              </w:rPr>
+              <w:tab/>
+            </w:r>
+            <w:r>
+              <w:rPr>
+                <w:noProof/>
+                <w:webHidden/>
+              </w:rPr>
+              <w:fldChar w:fldCharType="begin"/>
+            </w:r>
+            <w:r>
+              <w:rPr>
+                <w:noProof/>
+                <w:webHidden/>
+              </w:rPr>
+              <w:instrText xml:space="preserve"> PAGEREF _Toc160616420 \h </w:instrText>
+            </w:r>
+            <w:r>
+              <w:rPr>
+                <w:noProof/>
+                <w:webHidden/>
+              </w:rPr>
+            </w:r>
+            <w:r>
+              <w:rPr>
+                <w:noProof/>
+                <w:webHidden/>
+              </w:rPr>
+              <w:fldChar w:fldCharType="separate"/>
+            </w:r>
+            <w:r>
+              <w:rPr>
+                <w:noProof/>
+                <w:webHidden/>
+              </w:rPr>
+              <w:t>7</w:t>
+            </w:r>
+            <w:r>
+              <w:rPr>
+                <w:noProof/>
+                <w:webHidden/>
+              </w:rPr>
+              <w:fldChar w:fldCharType="end"/>
+            </w:r>
+          </w:hyperlink>
+        </w:p>
+        <w:p>
+          <w:pPr>
+            <w:pStyle w:val="Inhopg3"/>
+            <w:tabs>
+              <w:tab w:val="right" w:leader="dot" w:pos="9062"/>
+            </w:tabs>
+            <w:rPr>
+              <w:noProof/>
+              <w:kern w:val="2"/>
+              <w:sz w:val="22"/>
+              <w:szCs w:val="22"/>
+              <w:lang w:eastAsia="nl-NL"/>
+              <w14:ligatures w14:val="standardContextual"/>
+            </w:rPr>
+          </w:pPr>
+          <w:hyperlink w:anchor="_Toc160616421" w:history="1">
+            <w:r>
+              <w:rPr>
+                <w:rStyle w:val="Hyperlink"/>
+                <w:noProof/>
+              </w:rPr>
+              <w:t>UC04: Gamemodus toevoegen</w:t>
+            </w:r>
+            <w:r>
+              <w:rPr>
+                <w:noProof/>
+                <w:webHidden/>
+              </w:rPr>
+              <w:tab/>
+            </w:r>
+            <w:r>
+              <w:rPr>
+                <w:noProof/>
+                <w:webHidden/>
+              </w:rPr>
+              <w:fldChar w:fldCharType="begin"/>
+            </w:r>
+            <w:r>
+              <w:rPr>
+                <w:noProof/>
+                <w:webHidden/>
+              </w:rPr>
+              <w:instrText xml:space="preserve"> PAGEREF _Toc160616421 \h </w:instrText>
+            </w:r>
+            <w:r>
+              <w:rPr>
+                <w:noProof/>
+                <w:webHidden/>
+              </w:rPr>
+            </w:r>
+            <w:r>
+              <w:rPr>
+                <w:noProof/>
+                <w:webHidden/>
+              </w:rPr>
+              <w:fldChar w:fldCharType="separate"/>
+            </w:r>
+            <w:r>
+              <w:rPr>
+                <w:noProof/>
+                <w:webHidden/>
+              </w:rPr>
+              <w:t>7</w:t>
+            </w:r>
+            <w:r>
+              <w:rPr>
+                <w:noProof/>
+                <w:webHidden/>
+              </w:rPr>
+              <w:fldChar w:fldCharType="end"/>
+            </w:r>
+          </w:hyperlink>
+        </w:p>
+        <w:p>
+          <w:pPr>
+            <w:pStyle w:val="Inhopg3"/>
+            <w:tabs>
+              <w:tab w:val="right" w:leader="dot" w:pos="9062"/>
+            </w:tabs>
+            <w:rPr>
+              <w:noProof/>
+              <w:kern w:val="2"/>
+              <w:sz w:val="22"/>
+              <w:szCs w:val="22"/>
+              <w:lang w:eastAsia="nl-NL"/>
+              <w14:ligatures w14:val="standardContextual"/>
+            </w:rPr>
+          </w:pPr>
+          <w:hyperlink w:anchor="_Toc160616422" w:history="1">
+            <w:r>
+              <w:rPr>
+                <w:rStyle w:val="Hyperlink"/>
+                <w:noProof/>
+              </w:rPr>
+              <w:t>UC05: Nieuws toevoegen</w:t>
+            </w:r>
+            <w:r>
+              <w:rPr>
+                <w:noProof/>
+                <w:webHidden/>
+              </w:rPr>
+              <w:tab/>
+            </w:r>
+            <w:r>
+              <w:rPr>
+                <w:noProof/>
+                <w:webHidden/>
+              </w:rPr>
+              <w:fldChar w:fldCharType="begin"/>
+            </w:r>
+            <w:r>
+              <w:rPr>
+                <w:noProof/>
+                <w:webHidden/>
+              </w:rPr>
+              <w:instrText xml:space="preserve"> PAGEREF _Toc160616422 \h </w:instrText>
+            </w:r>
+            <w:r>
+              <w:rPr>
+                <w:noProof/>
+                <w:webHidden/>
+              </w:rPr>
+            </w:r>
+            <w:r>
+              <w:rPr>
+                <w:noProof/>
+                <w:webHidden/>
+              </w:rPr>
+              <w:fldChar w:fldCharType="separate"/>
+            </w:r>
+            <w:r>
+              <w:rPr>
+                <w:noProof/>
+                <w:webHidden/>
+              </w:rPr>
+              <w:t>8</w:t>
+            </w:r>
+            <w:r>
+              <w:rPr>
+                <w:noProof/>
+                <w:webHidden/>
+              </w:rPr>
+              <w:fldChar w:fldCharType="end"/>
+            </w:r>
+          </w:hyperlink>
+        </w:p>
+        <w:p>
+          <w:pPr>
+            <w:pStyle w:val="Inhopg1"/>
+            <w:tabs>
+              <w:tab w:val="right" w:leader="dot" w:pos="9062"/>
+            </w:tabs>
+            <w:rPr>
+              <w:noProof/>
+              <w:kern w:val="2"/>
+              <w:sz w:val="22"/>
+              <w:szCs w:val="22"/>
+              <w:lang w:eastAsia="nl-NL"/>
+              <w14:ligatures w14:val="standardContextual"/>
+            </w:rPr>
+          </w:pPr>
+          <w:hyperlink w:anchor="_Toc160616423" w:history="1">
+            <w:r>
+              <w:rPr>
+                <w:rStyle w:val="Hyperlink"/>
+                <w:noProof/>
+              </w:rPr>
+              <w:t>Contextdiagram &amp; Conceptueel model</w:t>
+            </w:r>
+            <w:r>
+              <w:rPr>
+                <w:noProof/>
+                <w:webHidden/>
+              </w:rPr>
+              <w:tab/>
+            </w:r>
+            <w:r>
+              <w:rPr>
+                <w:noProof/>
+                <w:webHidden/>
+              </w:rPr>
+              <w:fldChar w:fldCharType="begin"/>
+            </w:r>
+            <w:r>
+              <w:rPr>
+                <w:noProof/>
+                <w:webHidden/>
+              </w:rPr>
+              <w:instrText xml:space="preserve"> PAGEREF _Toc160616423 \h </w:instrText>
+            </w:r>
+            <w:r>
+              <w:rPr>
+                <w:noProof/>
+                <w:webHidden/>
+              </w:rPr>
+            </w:r>
+            <w:r>
+              <w:rPr>
+                <w:noProof/>
+                <w:webHidden/>
+              </w:rPr>
+              <w:fldChar w:fldCharType="separate"/>
+            </w:r>
+            <w:r>
+              <w:rPr>
+                <w:noProof/>
+                <w:webHidden/>
+              </w:rPr>
+              <w:t>9</w:t>
             </w:r>
             <w:r>
               <w:rPr>
@@ -433,7 +983,7 @@
       <w:pPr>
         <w:pStyle w:val="Kop1"/>
       </w:pPr>
-      <w:bookmarkStart w:id="0" w:name="_Toc147140017"/>
+      <w:bookmarkStart w:id="0" w:name="_Toc160616413"/>
       <w:r>
         <w:lastRenderedPageBreak/>
         <w:t>Inleiding</w:t>
@@ -463,6 +1013,143 @@
       <w:r>
         <w:t xml:space="preserve">karakters van verschillende tekenaars en content creators. Ik en een paar vrienden maken het vechtspel samen en willen er ook een site erbij hebben. </w:t>
       </w:r>
+    </w:p>
+    <w:p>
+      <w:r>
+        <w:t>De site is voor liefhebbers van het spel dat we maken om zo meer informatie op te halen van de karakters, spelmodus en algemene nieuws van het spel.</w:t>
+      </w:r>
+    </w:p>
+    <w:p/>
+    <w:p>
+      <w:r>
+        <w:t xml:space="preserve">Hieronder een </w:t>
+      </w:r>
+      <w:r>
+        <w:t>paar</w:t>
+      </w:r>
+      <w:r>
+        <w:t xml:space="preserve"> concept</w:t>
+      </w:r>
+      <w:r>
+        <w:t>en</w:t>
+      </w:r>
+      <w:r>
+        <w:t xml:space="preserve"> van het spel</w:t>
+      </w:r>
+      <w:r>
+        <w:t>:</w:t>
+      </w:r>
+    </w:p>
+    <w:p>
+      <w:r>
+        <w:rPr>
+          <w:noProof/>
+        </w:rPr>
+        <w:drawing>
+          <wp:inline distT="0" distB="0" distL="0" distR="0" wp14:anchorId="2972EA7F" wp14:editId="67849EC3">
+            <wp:extent cx="4635685" cy="2606040"/>
+            <wp:effectExtent l="0" t="0" r="0" b="3810"/>
+            <wp:docPr id="1918459539" name="Afbeelding 1"/>
+            <wp:cNvGraphicFramePr>
+              <a:graphicFrameLocks xmlns:a="http://schemas.openxmlformats.org/drawingml/2006/main" noChangeAspect="1"/>
+            </wp:cNvGraphicFramePr>
+            <a:graphic xmlns:a="http://schemas.openxmlformats.org/drawingml/2006/main">
+              <a:graphicData uri="http://schemas.openxmlformats.org/drawingml/2006/picture">
+                <pic:pic xmlns:pic="http://schemas.openxmlformats.org/drawingml/2006/picture">
+                  <pic:nvPicPr>
+                    <pic:cNvPr id="0" name="Picture 1"/>
+                    <pic:cNvPicPr>
+                      <a:picLocks noChangeAspect="1" noChangeArrowheads="1"/>
+                    </pic:cNvPicPr>
+                  </pic:nvPicPr>
+                  <pic:blipFill>
+                    <a:blip r:embed="rId9">
+                      <a:extLst>
+                        <a:ext uri="{28A0092B-C50C-407E-A947-70E740481C1C}">
+                          <a14:useLocalDpi xmlns:a14="http://schemas.microsoft.com/office/drawing/2010/main" val="0"/>
+                        </a:ext>
+                      </a:extLst>
+                    </a:blip>
+                    <a:srcRect/>
+                    <a:stretch>
+                      <a:fillRect/>
+                    </a:stretch>
+                  </pic:blipFill>
+                  <pic:spPr bwMode="auto">
+                    <a:xfrm>
+                      <a:off x="0" y="0"/>
+                      <a:ext cx="4643804" cy="2610604"/>
+                    </a:xfrm>
+                    <a:prstGeom prst="rect">
+                      <a:avLst/>
+                    </a:prstGeom>
+                    <a:noFill/>
+                    <a:ln>
+                      <a:noFill/>
+                    </a:ln>
+                  </pic:spPr>
+                </pic:pic>
+              </a:graphicData>
+            </a:graphic>
+          </wp:inline>
+        </w:drawing>
+      </w:r>
+    </w:p>
+    <w:p/>
+    <w:p>
+      <w:r>
+        <w:rPr>
+          <w:noProof/>
+        </w:rPr>
+        <w:drawing>
+          <wp:inline distT="0" distB="0" distL="0" distR="0" wp14:anchorId="7F50CA5B" wp14:editId="310F0945">
+            <wp:extent cx="4579620" cy="2577932"/>
+            <wp:effectExtent l="0" t="0" r="0" b="0"/>
+            <wp:docPr id="1588520643" name="Afbeelding 2"/>
+            <wp:cNvGraphicFramePr>
+              <a:graphicFrameLocks xmlns:a="http://schemas.openxmlformats.org/drawingml/2006/main" noChangeAspect="1"/>
+            </wp:cNvGraphicFramePr>
+            <a:graphic xmlns:a="http://schemas.openxmlformats.org/drawingml/2006/main">
+              <a:graphicData uri="http://schemas.openxmlformats.org/drawingml/2006/picture">
+                <pic:pic xmlns:pic="http://schemas.openxmlformats.org/drawingml/2006/picture">
+                  <pic:nvPicPr>
+                    <pic:cNvPr id="0" name="Picture 2"/>
+                    <pic:cNvPicPr>
+                      <a:picLocks noChangeAspect="1" noChangeArrowheads="1"/>
+                    </pic:cNvPicPr>
+                  </pic:nvPicPr>
+                  <pic:blipFill>
+                    <a:blip r:embed="rId10" cstate="print">
+                      <a:extLst>
+                        <a:ext uri="{28A0092B-C50C-407E-A947-70E740481C1C}">
+                          <a14:useLocalDpi xmlns:a14="http://schemas.microsoft.com/office/drawing/2010/main" val="0"/>
+                        </a:ext>
+                      </a:extLst>
+                    </a:blip>
+                    <a:srcRect/>
+                    <a:stretch>
+                      <a:fillRect/>
+                    </a:stretch>
+                  </pic:blipFill>
+                  <pic:spPr bwMode="auto">
+                    <a:xfrm>
+                      <a:off x="0" y="0"/>
+                      <a:ext cx="4579620" cy="2577932"/>
+                    </a:xfrm>
+                    <a:prstGeom prst="rect">
+                      <a:avLst/>
+                    </a:prstGeom>
+                    <a:noFill/>
+                    <a:ln>
+                      <a:noFill/>
+                    </a:ln>
+                  </pic:spPr>
+                </pic:pic>
+              </a:graphicData>
+            </a:graphic>
+          </wp:inline>
+        </w:drawing>
+      </w:r>
       <w:r>
         <w:br/>
       </w:r>
@@ -476,7 +1163,7 @@
       <w:pPr>
         <w:pStyle w:val="Kop1"/>
       </w:pPr>
-      <w:bookmarkStart w:id="1" w:name="_Toc147140018"/>
+      <w:bookmarkStart w:id="1" w:name="_Toc160616414"/>
       <w:r>
         <w:lastRenderedPageBreak/>
         <w:t>Versiebeheer</w:t>
@@ -494,7 +1181,7 @@
       <w:r>
         <w:t xml:space="preserve"> worden in </w:t>
       </w:r>
-      <w:hyperlink r:id="rId7" w:history="1">
+      <w:hyperlink r:id="rId11" w:history="1">
         <w:proofErr w:type="spellStart"/>
         <w:r>
           <w:rPr>
@@ -537,8 +1224,216 @@
         <w:t>houden.</w:t>
       </w:r>
       <w:r>
-        <w:br/>
-      </w:r>
+        <w:t xml:space="preserve"> </w:t>
+      </w:r>
+      <w:r>
+        <w:t xml:space="preserve">Ook worden er versie updates in dit document toegevoegd om te zien wat er vanaf de vorige </w:t>
+      </w:r>
+      <w:r>
+        <w:t>versies</w:t>
+      </w:r>
+      <w:r>
+        <w:t xml:space="preserve"> aangepast </w:t>
+      </w:r>
+      <w:r>
+        <w:t>zijn</w:t>
+      </w:r>
+      <w:r>
+        <w:t>.</w:t>
+      </w:r>
+    </w:p>
+    <w:p/>
+    <w:p>
+      <w:r>
+        <w:t>Versie 0.2:</w:t>
+      </w:r>
+    </w:p>
+    <w:p>
+      <w:pPr>
+        <w:pStyle w:val="Lijstalinea"/>
+        <w:numPr>
+          <w:ilvl w:val="0"/>
+          <w:numId w:val="9"/>
+        </w:numPr>
+      </w:pPr>
+      <w:r>
+        <w:t>Concept</w:t>
+      </w:r>
+      <w:r>
+        <w:t>en</w:t>
+      </w:r>
+      <w:r>
+        <w:t xml:space="preserve"> van het spel bij inleiding toegevoegd</w:t>
+      </w:r>
+    </w:p>
+    <w:p>
+      <w:pPr>
+        <w:pStyle w:val="Lijstalinea"/>
+        <w:numPr>
+          <w:ilvl w:val="0"/>
+          <w:numId w:val="9"/>
+        </w:numPr>
+      </w:pPr>
+      <w:r>
+        <w:t>2</w:t>
+      </w:r>
+      <w:r>
+        <w:t>3</w:t>
+      </w:r>
+      <w:r>
+        <w:t xml:space="preserve">nieuwe specificaties toegevoegd en vorige specificaties aangepast na feedback </w:t>
+      </w:r>
+    </w:p>
+    <w:p>
+      <w:pPr>
+        <w:pStyle w:val="Lijstalinea"/>
+        <w:numPr>
+          <w:ilvl w:val="0"/>
+          <w:numId w:val="9"/>
+        </w:numPr>
+      </w:pPr>
+      <w:r>
+        <w:t>3</w:t>
+      </w:r>
+      <w:r>
+        <w:t xml:space="preserve"> nieuwe </w:t>
+      </w:r>
+      <w:proofErr w:type="spellStart"/>
+      <w:r>
+        <w:t>use</w:t>
+      </w:r>
+      <w:proofErr w:type="spellEnd"/>
+      <w:r>
+        <w:t xml:space="preserve"> case beschrijvingen toegevoegd en </w:t>
+      </w:r>
+      <w:r>
+        <w:t>specificaties aangepast na feedback</w:t>
+      </w:r>
+    </w:p>
+    <w:p>
+      <w:pPr>
+        <w:pStyle w:val="Lijstalinea"/>
+        <w:numPr>
+          <w:ilvl w:val="0"/>
+          <w:numId w:val="9"/>
+        </w:numPr>
+      </w:pPr>
+      <w:proofErr w:type="spellStart"/>
+      <w:r>
+        <w:t>Use</w:t>
+      </w:r>
+      <w:proofErr w:type="spellEnd"/>
+      <w:r>
+        <w:t xml:space="preserve"> case diagram toegevoegd</w:t>
+      </w:r>
+    </w:p>
+    <w:p>
+      <w:pPr>
+        <w:pStyle w:val="Lijstalinea"/>
+        <w:numPr>
+          <w:ilvl w:val="0"/>
+          <w:numId w:val="9"/>
+        </w:numPr>
+      </w:pPr>
+      <w:r>
+        <w:t>Contextdiagram &amp; Conceptueel model pagina toegevoegd</w:t>
+      </w:r>
+    </w:p>
+    <w:p/>
+    <w:p>
+      <w:r>
+        <w:t>Versie 0.1:</w:t>
+      </w:r>
+    </w:p>
+    <w:p>
+      <w:pPr>
+        <w:pStyle w:val="Lijstalinea"/>
+        <w:numPr>
+          <w:ilvl w:val="0"/>
+          <w:numId w:val="8"/>
+        </w:numPr>
+      </w:pPr>
+      <w:r>
+        <w:t>Voorpagina toegevoegd</w:t>
+      </w:r>
+    </w:p>
+    <w:p>
+      <w:pPr>
+        <w:pStyle w:val="Lijstalinea"/>
+        <w:numPr>
+          <w:ilvl w:val="0"/>
+          <w:numId w:val="8"/>
+        </w:numPr>
+      </w:pPr>
+      <w:r>
+        <w:t>Inleiding pagina met informatie toegevoegd</w:t>
+      </w:r>
+    </w:p>
+    <w:p>
+      <w:pPr>
+        <w:pStyle w:val="Lijstalinea"/>
+        <w:numPr>
+          <w:ilvl w:val="0"/>
+          <w:numId w:val="8"/>
+        </w:numPr>
+      </w:pPr>
+      <w:r>
+        <w:t>Versiebeheer pagina toegevoegd</w:t>
+      </w:r>
+    </w:p>
+    <w:p>
+      <w:pPr>
+        <w:pStyle w:val="Lijstalinea"/>
+        <w:numPr>
+          <w:ilvl w:val="0"/>
+          <w:numId w:val="8"/>
+        </w:numPr>
+      </w:pPr>
+      <w:r>
+        <w:t>Specificaties pagina toegevoegd met 3 specificaties</w:t>
+      </w:r>
+    </w:p>
+    <w:p>
+      <w:pPr>
+        <w:pStyle w:val="Lijstalinea"/>
+        <w:numPr>
+          <w:ilvl w:val="0"/>
+          <w:numId w:val="8"/>
+        </w:numPr>
+      </w:pPr>
+      <w:proofErr w:type="spellStart"/>
+      <w:r>
+        <w:t>Use</w:t>
+      </w:r>
+      <w:proofErr w:type="spellEnd"/>
+      <w:r>
+        <w:t>-</w:t>
+      </w:r>
+      <w:r>
+        <w:t xml:space="preserve">case pagina toegevoegd met 2 </w:t>
+      </w:r>
+      <w:proofErr w:type="spellStart"/>
+      <w:r>
+        <w:t>Use</w:t>
+      </w:r>
+      <w:proofErr w:type="spellEnd"/>
+      <w:r>
+        <w:t>-</w:t>
+      </w:r>
+      <w:r>
+        <w:t>case besc</w:t>
+      </w:r>
+      <w:r>
+        <w:t>h</w:t>
+      </w:r>
+      <w:r>
+        <w:t>rijvingen</w:t>
+      </w:r>
+    </w:p>
+    <w:p>
+      <w:pPr>
+        <w:pStyle w:val="Lijstalinea"/>
+      </w:pPr>
     </w:p>
     <w:p>
       <w:r>
@@ -549,7 +1444,7 @@
       <w:pPr>
         <w:pStyle w:val="Kop1"/>
       </w:pPr>
-      <w:bookmarkStart w:id="2" w:name="_Toc147140019"/>
+      <w:bookmarkStart w:id="2" w:name="_Toc160616415"/>
       <w:r>
         <w:lastRenderedPageBreak/>
         <w:t>Specificaties</w:t>
@@ -572,11 +1467,21 @@
       <w:r>
         <w:t xml:space="preserve"> kwaliteitseisen</w:t>
       </w:r>
+      <w:r>
+        <w:t>.</w:t>
+      </w:r>
     </w:p>
     <w:p/>
     <w:p>
       <w:r>
-        <w:t xml:space="preserve">FR-01: Gebruikers moeten </w:t>
+        <w:rPr>
+          <w:b/>
+          <w:bCs/>
+        </w:rPr>
+        <w:t>FR-01</w:t>
+      </w:r>
+      <w:r>
+        <w:t xml:space="preserve">: Gebruikers moeten </w:t>
       </w:r>
       <w:r>
         <w:t>karakters kunnen zien op de pagina</w:t>
@@ -596,47 +1501,113 @@
     </w:p>
     <w:p>
       <w:r>
+        <w:rPr>
+          <w:b/>
+          <w:bCs/>
+        </w:rPr>
         <w:t>FR-0</w:t>
       </w:r>
       <w:r>
+        <w:rPr>
+          <w:b/>
+          <w:bCs/>
+        </w:rPr>
         <w:t>2</w:t>
       </w:r>
       <w:r>
         <w:t>:</w:t>
       </w:r>
       <w:r>
+        <w:t xml:space="preserve"> Admin</w:t>
+      </w:r>
+      <w:r>
+        <w:t>istratie</w:t>
+      </w:r>
+      <w:r>
+        <w:t xml:space="preserve"> moeten karakters kunnen toevoegen</w:t>
+      </w:r>
+      <w:r>
+        <w:t>.</w:t>
+      </w:r>
+    </w:p>
+    <w:p>
+      <w:pPr>
+        <w:pStyle w:val="Lijstalinea"/>
+        <w:numPr>
+          <w:ilvl w:val="0"/>
+          <w:numId w:val="3"/>
+        </w:numPr>
+      </w:pPr>
+      <w:r>
+        <w:t xml:space="preserve">B-02.1: Karakters hebben een naam, </w:t>
+      </w:r>
+      <w:r>
+        <w:t xml:space="preserve">afbeelding, </w:t>
+      </w:r>
+      <w:r>
+        <w:t>vechtstijl</w:t>
+      </w:r>
+      <w:r>
+        <w:t>, Nieuw karakter indicatie</w:t>
+      </w:r>
+      <w:r>
+        <w:t xml:space="preserve"> en beschrijving.</w:t>
+      </w:r>
+    </w:p>
+    <w:p>
+      <w:pPr>
+        <w:pStyle w:val="Lijstalinea"/>
+        <w:numPr>
+          <w:ilvl w:val="0"/>
+          <w:numId w:val="3"/>
+        </w:numPr>
+      </w:pPr>
+      <w:r>
+        <w:t>B-02.2: Naam en vechtstijl mogen niet leeg zijn</w:t>
+      </w:r>
+      <w:r>
+        <w:t>.</w:t>
+      </w:r>
+    </w:p>
+    <w:p>
+      <w:pPr>
+        <w:pStyle w:val="Lijstalinea"/>
+        <w:numPr>
+          <w:ilvl w:val="0"/>
+          <w:numId w:val="3"/>
+        </w:numPr>
+      </w:pPr>
+      <w:r>
+        <w:t>K</w:t>
+      </w:r>
+      <w:r>
+        <w:t>-02.1: Nieuwe karakters krijgen een indicator te zien dat ze pas toegevoegd zijn.</w:t>
+      </w:r>
+    </w:p>
+    <w:p>
+      <w:r>
+        <w:rPr>
+          <w:b/>
+          <w:bCs/>
+        </w:rPr>
+        <w:t>FR-0</w:t>
+      </w:r>
+      <w:r>
+        <w:rPr>
+          <w:b/>
+          <w:bCs/>
+        </w:rPr>
+        <w:t>3</w:t>
+      </w:r>
+      <w:r>
+        <w:t>:</w:t>
+      </w:r>
+      <w:r>
         <w:t xml:space="preserve"> </w:t>
       </w:r>
-      <w:proofErr w:type="spellStart"/>
-      <w:r>
-        <w:t>Admins</w:t>
-      </w:r>
-      <w:proofErr w:type="spellEnd"/>
-      <w:r>
-        <w:t xml:space="preserve"> moeten karakters kunnen toevoegen</w:t>
-      </w:r>
-      <w:r>
-        <w:t>.</w:t>
-      </w:r>
-    </w:p>
-    <w:p>
-      <w:r>
-        <w:t>FR-0</w:t>
-      </w:r>
-      <w:r>
-        <w:t>3</w:t>
-      </w:r>
-      <w:r>
-        <w:t>:</w:t>
-      </w:r>
-      <w:r>
-        <w:t xml:space="preserve"> </w:t>
-      </w:r>
-      <w:proofErr w:type="spellStart"/>
-      <w:r>
-        <w:t>Admins</w:t>
-      </w:r>
-      <w:proofErr w:type="spellEnd"/>
+      <w:r>
+        <w:t>Administratie</w:t>
+      </w:r>
       <w:r>
         <w:t xml:space="preserve"> kunnen karakters aanpassen</w:t>
       </w:r>
@@ -659,59 +1630,379 @@
         <w:t>3</w:t>
       </w:r>
       <w:r>
-        <w:t>.1: Alleen de eigenschappen van de karakters kan worden aangepast</w:t>
-      </w:r>
-    </w:p>
+        <w:t>.1: Alle</w:t>
+      </w:r>
+      <w:r>
+        <w:t xml:space="preserve"> gegevens van de karakter kunnen aangepast worden.</w:t>
+      </w:r>
+    </w:p>
+    <w:p>
+      <w:r>
+        <w:rPr>
+          <w:b/>
+          <w:bCs/>
+        </w:rPr>
+        <w:t>FR-04</w:t>
+      </w:r>
+      <w:r>
+        <w:t xml:space="preserve">: </w:t>
+      </w:r>
+      <w:r>
+        <w:t>Administratie</w:t>
+      </w:r>
+      <w:r>
+        <w:t xml:space="preserve"> kunnen gamemod</w:t>
+      </w:r>
+      <w:r>
+        <w:t>es</w:t>
+      </w:r>
+      <w:r>
+        <w:t xml:space="preserve"> toevoegen.</w:t>
+      </w:r>
+    </w:p>
+    <w:p>
+      <w:pPr>
+        <w:pStyle w:val="Lijstalinea"/>
+        <w:numPr>
+          <w:ilvl w:val="0"/>
+          <w:numId w:val="1"/>
+        </w:numPr>
+      </w:pPr>
+      <w:r>
+        <w:t xml:space="preserve">B-04.1: </w:t>
+      </w:r>
+      <w:r>
+        <w:t>G</w:t>
+      </w:r>
+      <w:r>
+        <w:t>amemodes hebben een naam, aantal spelers</w:t>
+      </w:r>
+      <w:r>
+        <w:t xml:space="preserve"> die de modus kunnen spelen</w:t>
+      </w:r>
+      <w:r>
+        <w:t>, en beschrijving</w:t>
+      </w:r>
+      <w:r>
+        <w:t>.</w:t>
+      </w:r>
+    </w:p>
+    <w:p>
+      <w:pPr>
+        <w:pStyle w:val="Lijstalinea"/>
+        <w:numPr>
+          <w:ilvl w:val="0"/>
+          <w:numId w:val="1"/>
+        </w:numPr>
+      </w:pPr>
+      <w:r>
+        <w:t>B-04.2: Naam mag niet leeg zijn.</w:t>
+      </w:r>
+    </w:p>
+    <w:p>
+      <w:r>
+        <w:rPr>
+          <w:b/>
+          <w:bCs/>
+        </w:rPr>
+        <w:t>FR-05</w:t>
+      </w:r>
+      <w:r>
+        <w:t xml:space="preserve">: </w:t>
+      </w:r>
+      <w:r>
+        <w:t>Administratie</w:t>
+      </w:r>
+      <w:r>
+        <w:t xml:space="preserve"> kunnen nieuws toevoegen.</w:t>
+      </w:r>
+    </w:p>
+    <w:p>
+      <w:pPr>
+        <w:pStyle w:val="Lijstalinea"/>
+        <w:numPr>
+          <w:ilvl w:val="0"/>
+          <w:numId w:val="1"/>
+        </w:numPr>
+      </w:pPr>
+      <w:r>
+        <w:t>B-05.1: Elke nieuws artikel heeft een eigen categorie</w:t>
+      </w:r>
+    </w:p>
+    <w:p>
+      <w:pPr>
+        <w:pStyle w:val="Lijstalinea"/>
+        <w:numPr>
+          <w:ilvl w:val="0"/>
+          <w:numId w:val="1"/>
+        </w:numPr>
+      </w:pPr>
+      <w:r>
+        <w:t>B-05.2: Nieuws bevat titelnaam, beschrijving</w:t>
+      </w:r>
+      <w:r>
+        <w:t>, afbeelding</w:t>
+      </w:r>
+      <w:r>
+        <w:t xml:space="preserve"> en categorie</w:t>
+      </w:r>
+    </w:p>
+    <w:p>
+      <w:pPr>
+        <w:pStyle w:val="Lijstalinea"/>
+        <w:numPr>
+          <w:ilvl w:val="0"/>
+          <w:numId w:val="1"/>
+        </w:numPr>
+      </w:pPr>
+      <w:r>
+        <w:t>B-05.3: Titelnaam en beschrijving mogen niet leeg zijn</w:t>
+      </w:r>
+    </w:p>
+    <w:p>
+      <w:pPr>
+        <w:pStyle w:val="Lijstalinea"/>
+        <w:numPr>
+          <w:ilvl w:val="0"/>
+          <w:numId w:val="1"/>
+        </w:numPr>
+      </w:pPr>
+      <w:r>
+        <w:t>B-05.4: Pakt een template afbeelding als er geen afbeelding in de database is ingevoerd</w:t>
+      </w:r>
+    </w:p>
+    <w:p>
+      <w:pPr>
+        <w:pStyle w:val="Lijstalinea"/>
+        <w:numPr>
+          <w:ilvl w:val="0"/>
+          <w:numId w:val="1"/>
+        </w:numPr>
+      </w:pPr>
+      <w:r>
+        <w:t xml:space="preserve">K-05.1: Meest recente nieuws staat </w:t>
+      </w:r>
+      <w:r>
+        <w:t>bovenaan</w:t>
+      </w:r>
+      <w:r>
+        <w:t>/</w:t>
+      </w:r>
+      <w:r>
+        <w:t>vooraan</w:t>
+      </w:r>
+      <w:r>
+        <w:t>.</w:t>
+      </w:r>
+    </w:p>
+    <w:p>
+      <w:pPr>
+        <w:pStyle w:val="Lijstalinea"/>
+        <w:numPr>
+          <w:ilvl w:val="0"/>
+          <w:numId w:val="1"/>
+        </w:numPr>
+      </w:pPr>
+      <w:r>
+        <w:t>K-05.2: Alle nieuws worden in kolommen toegevoegd.</w:t>
+      </w:r>
+    </w:p>
+    <w:p>
+      <w:r>
+        <w:rPr>
+          <w:b/>
+          <w:bCs/>
+        </w:rPr>
+        <w:t>FR-06</w:t>
+      </w:r>
+      <w:r>
+        <w:t xml:space="preserve">: Administratie kunnen nieuwe technieken voor </w:t>
+      </w:r>
+      <w:r>
+        <w:t>karakters</w:t>
+      </w:r>
+      <w:r>
+        <w:t xml:space="preserve"> toevoegen</w:t>
+      </w:r>
+    </w:p>
+    <w:p>
+      <w:pPr>
+        <w:pStyle w:val="Lijstalinea"/>
+        <w:numPr>
+          <w:ilvl w:val="0"/>
+          <w:numId w:val="1"/>
+        </w:numPr>
+      </w:pPr>
+      <w:r>
+        <w:t>B-06.1:</w:t>
+      </w:r>
+    </w:p>
+    <w:p>
+      <w:pPr>
+        <w:pStyle w:val="Lijstalinea"/>
+      </w:pPr>
+    </w:p>
+    <w:p/>
     <w:p>
       <w:r>
         <w:br w:type="page"/>
       </w:r>
     </w:p>
+    <w:p>
+      <w:pPr>
+        <w:pStyle w:val="Kop1"/>
+      </w:pPr>
+      <w:bookmarkStart w:id="3" w:name="_Toc160616416"/>
+      <w:proofErr w:type="spellStart"/>
+      <w:r>
+        <w:lastRenderedPageBreak/>
+        <w:t>Use</w:t>
+      </w:r>
+      <w:proofErr w:type="spellEnd"/>
+      <w:r>
+        <w:t xml:space="preserve"> cases</w:t>
+      </w:r>
+      <w:bookmarkEnd w:id="3"/>
+    </w:p>
+    <w:p>
+      <w:r>
+        <w:t xml:space="preserve">Hier komen alle </w:t>
+      </w:r>
+      <w:proofErr w:type="spellStart"/>
+      <w:r>
+        <w:t>use</w:t>
+      </w:r>
+      <w:proofErr w:type="spellEnd"/>
+      <w:r>
+        <w:t>-</w:t>
+      </w:r>
+      <w:r>
+        <w:t xml:space="preserve">case beschrijvingen en de </w:t>
+      </w:r>
+      <w:proofErr w:type="spellStart"/>
+      <w:r>
+        <w:t>use</w:t>
+      </w:r>
+      <w:proofErr w:type="spellEnd"/>
+      <w:r>
+        <w:t>-</w:t>
+      </w:r>
+      <w:r>
+        <w:t>case diagram</w:t>
+      </w:r>
+      <w:r>
+        <w:t xml:space="preserve"> voor O.W.L</w:t>
+      </w:r>
+      <w:r>
+        <w:t xml:space="preserve"> in te staan.</w:t>
+      </w:r>
+    </w:p>
     <w:p/>
     <w:p>
       <w:pPr>
-        <w:pStyle w:val="Kop1"/>
-      </w:pPr>
-      <w:bookmarkStart w:id="3" w:name="_Toc147140020"/>
+        <w:pStyle w:val="Kop3"/>
+        <w:jc w:val="center"/>
+        <w:rPr>
+          <w:color w:val="00C6BB" w:themeColor="accent1"/>
+        </w:rPr>
+      </w:pPr>
+      <w:bookmarkStart w:id="4" w:name="_Toc160616417"/>
       <w:proofErr w:type="spellStart"/>
       <w:r>
+        <w:rPr>
+          <w:color w:val="00C6BB" w:themeColor="accent1"/>
+        </w:rPr>
         <w:t>Use</w:t>
       </w:r>
       <w:proofErr w:type="spellEnd"/>
       <w:r>
-        <w:t xml:space="preserve"> cases</w:t>
-      </w:r>
-      <w:bookmarkEnd w:id="3"/>
-    </w:p>
-    <w:p>
-      <w:r>
-        <w:t xml:space="preserve">Hier komen alle </w:t>
-      </w:r>
-      <w:proofErr w:type="spellStart"/>
-      <w:r>
-        <w:t>use</w:t>
-      </w:r>
-      <w:proofErr w:type="spellEnd"/>
-      <w:r>
-        <w:t xml:space="preserve"> case beschrijvingen en de </w:t>
-      </w:r>
-      <w:proofErr w:type="spellStart"/>
-      <w:r>
-        <w:t>use</w:t>
-      </w:r>
-      <w:proofErr w:type="spellEnd"/>
-      <w:r>
-        <w:t xml:space="preserve"> case diagram in te staan.</w:t>
-      </w:r>
-    </w:p>
-    <w:p>
-      <w:pPr>
-        <w:pStyle w:val="Duidelijkcitaat"/>
-      </w:pPr>
-      <w:r>
+        <w:rPr>
+          <w:color w:val="00C6BB" w:themeColor="accent1"/>
+        </w:rPr>
+        <w:t>-case diagram</w:t>
+      </w:r>
+      <w:bookmarkEnd w:id="4"/>
+    </w:p>
+    <w:p/>
+    <w:p>
+      <w:r>
+        <w:rPr>
+          <w:noProof/>
+        </w:rPr>
+        <w:drawing>
+          <wp:inline distT="0" distB="0" distL="0" distR="0" wp14:anchorId="0BAD7690" wp14:editId="0EACA2F1">
+            <wp:extent cx="5760720" cy="3855720"/>
+            <wp:effectExtent l="0" t="0" r="0" b="0"/>
+            <wp:docPr id="1751520161" name="Afbeelding 4"/>
+            <wp:cNvGraphicFramePr>
+              <a:graphicFrameLocks xmlns:a="http://schemas.openxmlformats.org/drawingml/2006/main" noChangeAspect="1"/>
+            </wp:cNvGraphicFramePr>
+            <a:graphic xmlns:a="http://schemas.openxmlformats.org/drawingml/2006/main">
+              <a:graphicData uri="http://schemas.openxmlformats.org/drawingml/2006/picture">
+                <pic:pic xmlns:pic="http://schemas.openxmlformats.org/drawingml/2006/picture">
+                  <pic:nvPicPr>
+                    <pic:cNvPr id="0" name="Picture 4"/>
+                    <pic:cNvPicPr>
+                      <a:picLocks noChangeAspect="1" noChangeArrowheads="1"/>
+                    </pic:cNvPicPr>
+                  </pic:nvPicPr>
+                  <pic:blipFill>
+                    <a:blip r:embed="rId12">
+                      <a:extLst>
+                        <a:ext uri="{28A0092B-C50C-407E-A947-70E740481C1C}">
+                          <a14:useLocalDpi xmlns:a14="http://schemas.microsoft.com/office/drawing/2010/main" val="0"/>
+                        </a:ext>
+                      </a:extLst>
+                    </a:blip>
+                    <a:srcRect/>
+                    <a:stretch>
+                      <a:fillRect/>
+                    </a:stretch>
+                  </pic:blipFill>
+                  <pic:spPr bwMode="auto">
+                    <a:xfrm>
+                      <a:off x="0" y="0"/>
+                      <a:ext cx="5760720" cy="3855720"/>
+                    </a:xfrm>
+                    <a:prstGeom prst="rect">
+                      <a:avLst/>
+                    </a:prstGeom>
+                    <a:noFill/>
+                    <a:ln>
+                      <a:noFill/>
+                    </a:ln>
+                  </pic:spPr>
+                </pic:pic>
+              </a:graphicData>
+            </a:graphic>
+          </wp:inline>
+        </w:drawing>
+      </w:r>
+    </w:p>
+    <w:p>
+      <w:pPr>
+        <w:pStyle w:val="Kop3"/>
+        <w:jc w:val="center"/>
+        <w:rPr>
+          <w:color w:val="00C6BB" w:themeColor="accent1"/>
+        </w:rPr>
+      </w:pPr>
+      <w:bookmarkStart w:id="5" w:name="_Toc160616418"/>
+      <w:r>
+        <w:rPr>
+          <w:color w:val="00C6BB" w:themeColor="accent1"/>
+        </w:rPr>
+        <w:t xml:space="preserve">UC01: </w:t>
+      </w:r>
+      <w:r>
+        <w:rPr>
+          <w:color w:val="00C6BB" w:themeColor="accent1"/>
+        </w:rPr>
         <w:t>Karakters bekijken</w:t>
       </w:r>
-    </w:p>
+      <w:bookmarkEnd w:id="5"/>
+    </w:p>
+    <w:p/>
     <w:tbl>
       <w:tblPr>
         <w:tblStyle w:val="Tabelraster"/>
@@ -786,6 +2077,12 @@
             <w:r>
               <w:t>Gebruiker</w:t>
             </w:r>
+            <w:r>
+              <w:t>, Admin</w:t>
+            </w:r>
+            <w:r>
+              <w:t>istratie</w:t>
+            </w:r>
           </w:p>
         </w:tc>
       </w:tr>
@@ -885,11 +2182,17 @@
             <w:r>
               <w:t xml:space="preserve"> systeem brengt de actor naar de </w:t>
             </w:r>
+            <w:r>
+              <w:t>“</w:t>
+            </w:r>
             <w:proofErr w:type="spellStart"/>
             <w:r>
               <w:t>Characters</w:t>
             </w:r>
             <w:proofErr w:type="spellEnd"/>
+            <w:r>
+              <w:t>”</w:t>
+            </w:r>
             <w:r>
               <w:t xml:space="preserve"> pagina</w:t>
             </w:r>
@@ -903,7 +2206,13 @@
               </w:numPr>
             </w:pPr>
             <w:r>
-              <w:t>De actor klikt op een van de Karakters</w:t>
+              <w:t xml:space="preserve">De actor klikt op een van de </w:t>
+            </w:r>
+            <w:r>
+              <w:t>k</w:t>
+            </w:r>
+            <w:r>
+              <w:t>arakters</w:t>
             </w:r>
           </w:p>
         </w:tc>
@@ -978,10 +2287,37 @@
       <w:pPr>
         <w:pStyle w:val="Duidelijkcitaat"/>
       </w:pPr>
-      <w:r>
+    </w:p>
+    <w:p>
+      <w:pPr>
+        <w:pStyle w:val="Duidelijkcitaat"/>
+      </w:pPr>
+    </w:p>
+    <w:p>
+      <w:pPr>
+        <w:pStyle w:val="Kop3"/>
+        <w:jc w:val="center"/>
+        <w:rPr>
+          <w:color w:val="00C6BB" w:themeColor="accent1"/>
+        </w:rPr>
+      </w:pPr>
+      <w:bookmarkStart w:id="6" w:name="_Toc160616419"/>
+      <w:r>
+        <w:rPr>
+          <w:color w:val="00C6BB" w:themeColor="accent1"/>
+        </w:rPr>
+        <w:lastRenderedPageBreak/>
+        <w:t xml:space="preserve">UC02: </w:t>
+      </w:r>
+      <w:r>
+        <w:rPr>
+          <w:color w:val="00C6BB" w:themeColor="accent1"/>
+        </w:rPr>
         <w:t>Karakter Toevoegen</w:t>
       </w:r>
-    </w:p>
+      <w:bookmarkEnd w:id="6"/>
+    </w:p>
+    <w:p/>
     <w:tbl>
       <w:tblPr>
         <w:tblStyle w:val="Tabelraster"/>
@@ -1019,10 +2355,13 @@
           </w:tcPr>
           <w:p>
             <w:r>
-              <w:t xml:space="preserve">Gebruiker </w:t>
-            </w:r>
-            <w:r>
-              <w:t>voegt een karakter toe aan de website</w:t>
+              <w:t>Admin</w:t>
+            </w:r>
+            <w:r>
+              <w:t>istratie</w:t>
+            </w:r>
+            <w:r>
+              <w:t xml:space="preserve"> voegt een karakter toe aan de website</w:t>
             </w:r>
           </w:p>
         </w:tc>
@@ -1053,11 +2392,12 @@
             <w:tcW w:w="4531" w:type="dxa"/>
           </w:tcPr>
           <w:p>
-            <w:proofErr w:type="spellStart"/>
             <w:r>
               <w:t>Admin</w:t>
             </w:r>
-            <w:proofErr w:type="spellEnd"/>
+            <w:r>
+              <w:t>istratie</w:t>
+            </w:r>
           </w:p>
         </w:tc>
       </w:tr>
@@ -1090,6 +2430,29 @@
             <w:r>
               <w:t>De actor is ingelogd op de webapp</w:t>
             </w:r>
+            <w:r>
+              <w:t xml:space="preserve"> en zit op de </w:t>
+            </w:r>
+            <w:r>
+              <w:t>“</w:t>
+            </w:r>
+            <w:proofErr w:type="spellStart"/>
+            <w:r>
+              <w:t>Characters</w:t>
+            </w:r>
+            <w:proofErr w:type="spellEnd"/>
+            <w:r>
+              <w:t>”</w:t>
+            </w:r>
+            <w:r>
+              <w:t xml:space="preserve"> </w:t>
+            </w:r>
+            <w:r>
+              <w:t>p</w:t>
+            </w:r>
+            <w:r>
+              <w:t>agina</w:t>
+            </w:r>
           </w:p>
         </w:tc>
       </w:tr>
@@ -1118,7 +2481,97 @@
           <w:tcPr>
             <w:tcW w:w="4531" w:type="dxa"/>
           </w:tcPr>
-          <w:p/>
+          <w:p>
+            <w:pPr>
+              <w:pStyle w:val="Lijstalinea"/>
+              <w:numPr>
+                <w:ilvl w:val="0"/>
+                <w:numId w:val="6"/>
+              </w:numPr>
+            </w:pPr>
+            <w:r>
+              <w:t>De actor klikt op de “</w:t>
+            </w:r>
+            <w:proofErr w:type="spellStart"/>
+            <w:r>
+              <w:t>Add</w:t>
+            </w:r>
+            <w:proofErr w:type="spellEnd"/>
+            <w:r>
+              <w:t xml:space="preserve"> </w:t>
+            </w:r>
+            <w:proofErr w:type="spellStart"/>
+            <w:r>
+              <w:t>character</w:t>
+            </w:r>
+            <w:proofErr w:type="spellEnd"/>
+            <w:r>
+              <w:t>” knop</w:t>
+            </w:r>
+          </w:p>
+          <w:p>
+            <w:pPr>
+              <w:pStyle w:val="Lijstalinea"/>
+              <w:numPr>
+                <w:ilvl w:val="0"/>
+                <w:numId w:val="6"/>
+              </w:numPr>
+            </w:pPr>
+            <w:r>
+              <w:t xml:space="preserve">Het systeem </w:t>
+            </w:r>
+            <w:r>
+              <w:t>stuurt</w:t>
+            </w:r>
+            <w:r>
+              <w:t xml:space="preserve"> de actor naar de </w:t>
+            </w:r>
+            <w:r>
+              <w:t>karakter</w:t>
+            </w:r>
+            <w:r>
+              <w:t xml:space="preserve"> invoer</w:t>
+            </w:r>
+            <w:r>
+              <w:t xml:space="preserve"> pagina</w:t>
+            </w:r>
+          </w:p>
+          <w:p>
+            <w:pPr>
+              <w:pStyle w:val="Lijstalinea"/>
+              <w:numPr>
+                <w:ilvl w:val="0"/>
+                <w:numId w:val="6"/>
+              </w:numPr>
+            </w:pPr>
+            <w:r>
+              <w:t>De actor voert de benodigde gegevens in de velden en klikt op opslaan</w:t>
+            </w:r>
+            <w:r>
+              <w:t xml:space="preserve"> (Zie </w:t>
+            </w:r>
+            <w:r>
+              <w:t>B-02.1</w:t>
+            </w:r>
+            <w:r>
+              <w:t>)</w:t>
+            </w:r>
+          </w:p>
+          <w:p>
+            <w:pPr>
+              <w:pStyle w:val="Lijstalinea"/>
+              <w:numPr>
+                <w:ilvl w:val="0"/>
+                <w:numId w:val="6"/>
+              </w:numPr>
+            </w:pPr>
+            <w:r>
+              <w:t xml:space="preserve">Het systeem </w:t>
+            </w:r>
+            <w:r>
+              <w:t>slaat de gegevens op in de database</w:t>
+            </w:r>
+          </w:p>
         </w:tc>
       </w:tr>
       <w:tr>
@@ -1148,7 +2601,25 @@
           </w:tcPr>
           <w:p>
             <w:r>
-              <w:t>-</w:t>
+              <w:t xml:space="preserve">Niet alle </w:t>
+            </w:r>
+            <w:r>
+              <w:t xml:space="preserve">benodigde </w:t>
+            </w:r>
+            <w:r>
+              <w:t>gegevens zijn</w:t>
+            </w:r>
+            <w:r>
+              <w:t xml:space="preserve"> </w:t>
+            </w:r>
+            <w:r>
+              <w:t>ingevuld</w:t>
+            </w:r>
+            <w:r>
+              <w:t>. Toon een melding en ga terug naar stap 3</w:t>
+            </w:r>
+            <w:r>
+              <w:t xml:space="preserve"> (B-02.2)</w:t>
             </w:r>
           </w:p>
         </w:tc>
@@ -1180,16 +2651,1440 @@
           </w:tcPr>
           <w:p>
             <w:r>
-              <w:t>De app laat alleen het muziek zien van het gekozen genre</w:t>
+              <w:t>Het systeem heeft de karakter toegevoegd</w:t>
+            </w:r>
+            <w:r>
+              <w:t xml:space="preserve"> en wordt nu getoond op de site</w:t>
             </w:r>
           </w:p>
         </w:tc>
       </w:tr>
     </w:tbl>
     <w:p/>
+    <w:p>
+      <w:pPr>
+        <w:rPr>
+          <w:vanish/>
+          <w:specVanish/>
+        </w:rPr>
+      </w:pPr>
+    </w:p>
+    <w:p/>
+    <w:p>
+      <w:pPr>
+        <w:pStyle w:val="Kop3"/>
+        <w:jc w:val="center"/>
+        <w:rPr>
+          <w:color w:val="00C6BB" w:themeColor="accent1"/>
+        </w:rPr>
+      </w:pPr>
+      <w:bookmarkStart w:id="7" w:name="_Toc160616420"/>
+      <w:r>
+        <w:rPr>
+          <w:color w:val="00C6BB" w:themeColor="accent1"/>
+        </w:rPr>
+        <w:t>UC0</w:t>
+      </w:r>
+      <w:r>
+        <w:rPr>
+          <w:color w:val="00C6BB" w:themeColor="accent1"/>
+        </w:rPr>
+        <w:t>3</w:t>
+      </w:r>
+      <w:r>
+        <w:rPr>
+          <w:color w:val="00C6BB" w:themeColor="accent1"/>
+        </w:rPr>
+        <w:t xml:space="preserve">: </w:t>
+      </w:r>
+      <w:r>
+        <w:rPr>
+          <w:color w:val="00C6BB" w:themeColor="accent1"/>
+        </w:rPr>
+        <w:t xml:space="preserve">Karakter </w:t>
+      </w:r>
+      <w:r>
+        <w:rPr>
+          <w:color w:val="00C6BB" w:themeColor="accent1"/>
+        </w:rPr>
+        <w:t>Aanpassen</w:t>
+      </w:r>
+      <w:bookmarkEnd w:id="7"/>
+    </w:p>
+    <w:p/>
+    <w:tbl>
+      <w:tblPr>
+        <w:tblStyle w:val="Tabelraster"/>
+        <w:tblW w:w="0" w:type="auto"/>
+        <w:tblLook w:val="04A0" w:firstRow="1" w:lastRow="0" w:firstColumn="1" w:lastColumn="0" w:noHBand="0" w:noVBand="1"/>
+      </w:tblPr>
+      <w:tblGrid>
+        <w:gridCol w:w="4531"/>
+        <w:gridCol w:w="4531"/>
+      </w:tblGrid>
+      <w:tr>
+        <w:tc>
+          <w:tcPr>
+            <w:tcW w:w="4531" w:type="dxa"/>
+          </w:tcPr>
+          <w:p>
+            <w:pPr>
+              <w:rPr>
+                <w:b/>
+                <w:bCs/>
+              </w:rPr>
+            </w:pPr>
+            <w:r>
+              <w:rPr>
+                <w:b/>
+                <w:bCs/>
+              </w:rPr>
+              <w:t>Samenvatting</w:t>
+            </w:r>
+          </w:p>
+        </w:tc>
+        <w:tc>
+          <w:tcPr>
+            <w:tcW w:w="4531" w:type="dxa"/>
+          </w:tcPr>
+          <w:p>
+            <w:r>
+              <w:t>Administratie kunnen karakters aanpassen.</w:t>
+            </w:r>
+          </w:p>
+        </w:tc>
+      </w:tr>
+      <w:tr>
+        <w:tc>
+          <w:tcPr>
+            <w:tcW w:w="4531" w:type="dxa"/>
+          </w:tcPr>
+          <w:p>
+            <w:pPr>
+              <w:rPr>
+                <w:b/>
+                <w:bCs/>
+              </w:rPr>
+            </w:pPr>
+            <w:r>
+              <w:rPr>
+                <w:b/>
+                <w:bCs/>
+              </w:rPr>
+              <w:t>Actors</w:t>
+            </w:r>
+          </w:p>
+        </w:tc>
+        <w:tc>
+          <w:tcPr>
+            <w:tcW w:w="4531" w:type="dxa"/>
+          </w:tcPr>
+          <w:p>
+            <w:r>
+              <w:t>Admin</w:t>
+            </w:r>
+            <w:r>
+              <w:t>istratie</w:t>
+            </w:r>
+          </w:p>
+        </w:tc>
+      </w:tr>
+      <w:tr>
+        <w:tc>
+          <w:tcPr>
+            <w:tcW w:w="4531" w:type="dxa"/>
+          </w:tcPr>
+          <w:p>
+            <w:pPr>
+              <w:rPr>
+                <w:b/>
+                <w:bCs/>
+              </w:rPr>
+            </w:pPr>
+            <w:r>
+              <w:rPr>
+                <w:b/>
+                <w:bCs/>
+              </w:rPr>
+              <w:t>Aannamen</w:t>
+            </w:r>
+          </w:p>
+        </w:tc>
+        <w:tc>
+          <w:tcPr>
+            <w:tcW w:w="4531" w:type="dxa"/>
+          </w:tcPr>
+          <w:p>
+            <w:r>
+              <w:t xml:space="preserve">De actor is ingelogd op de webapp en zit op de </w:t>
+            </w:r>
+            <w:r>
+              <w:t>“</w:t>
+            </w:r>
+            <w:proofErr w:type="spellStart"/>
+            <w:r>
+              <w:t>Character</w:t>
+            </w:r>
+            <w:proofErr w:type="spellEnd"/>
+            <w:r>
+              <w:t>” p</w:t>
+            </w:r>
+            <w:r>
+              <w:t>agina</w:t>
+            </w:r>
+          </w:p>
+        </w:tc>
+      </w:tr>
+      <w:tr>
+        <w:tc>
+          <w:tcPr>
+            <w:tcW w:w="4531" w:type="dxa"/>
+          </w:tcPr>
+          <w:p>
+            <w:pPr>
+              <w:rPr>
+                <w:b/>
+                <w:bCs/>
+              </w:rPr>
+            </w:pPr>
+            <w:r>
+              <w:rPr>
+                <w:b/>
+                <w:bCs/>
+              </w:rPr>
+              <w:t>Scenario</w:t>
+            </w:r>
+          </w:p>
+        </w:tc>
+        <w:tc>
+          <w:tcPr>
+            <w:tcW w:w="4531" w:type="dxa"/>
+          </w:tcPr>
+          <w:p>
+            <w:pPr>
+              <w:pStyle w:val="Lijstalinea"/>
+              <w:numPr>
+                <w:ilvl w:val="0"/>
+                <w:numId w:val="7"/>
+              </w:numPr>
+            </w:pPr>
+            <w:r>
+              <w:t xml:space="preserve">De actor klikt op </w:t>
+            </w:r>
+            <w:r>
+              <w:t xml:space="preserve">een </w:t>
+            </w:r>
+            <w:r>
+              <w:t>karakter</w:t>
+            </w:r>
+          </w:p>
+          <w:p>
+            <w:pPr>
+              <w:pStyle w:val="Lijstalinea"/>
+              <w:numPr>
+                <w:ilvl w:val="0"/>
+                <w:numId w:val="7"/>
+              </w:numPr>
+            </w:pPr>
+            <w:r>
+              <w:t xml:space="preserve">Het systeem </w:t>
+            </w:r>
+            <w:r>
+              <w:t xml:space="preserve">stuurt </w:t>
+            </w:r>
+            <w:r>
+              <w:t>de actor naar de</w:t>
+            </w:r>
+            <w:r>
+              <w:t xml:space="preserve"> specifieke</w:t>
+            </w:r>
+            <w:r>
+              <w:t xml:space="preserve"> </w:t>
+            </w:r>
+            <w:r>
+              <w:t>karakter</w:t>
+            </w:r>
+            <w:r>
+              <w:t xml:space="preserve"> </w:t>
+            </w:r>
+            <w:r>
+              <w:t>pagina</w:t>
+            </w:r>
+          </w:p>
+          <w:p>
+            <w:pPr>
+              <w:pStyle w:val="Lijstalinea"/>
+              <w:numPr>
+                <w:ilvl w:val="0"/>
+                <w:numId w:val="7"/>
+              </w:numPr>
+            </w:pPr>
+            <w:r>
+              <w:t xml:space="preserve">De actor </w:t>
+            </w:r>
+            <w:r>
+              <w:t>klikt vervolgens op de aanpassen knop</w:t>
+            </w:r>
+          </w:p>
+          <w:p>
+            <w:pPr>
+              <w:pStyle w:val="Lijstalinea"/>
+              <w:numPr>
+                <w:ilvl w:val="0"/>
+                <w:numId w:val="7"/>
+              </w:numPr>
+            </w:pPr>
+            <w:r>
+              <w:t>Het systeem s</w:t>
+            </w:r>
+            <w:r>
+              <w:t>tuurt de</w:t>
+            </w:r>
+            <w:r>
+              <w:t xml:space="preserve"> actor naar de karakter aanpassen pagina</w:t>
+            </w:r>
+            <w:r>
+              <w:t xml:space="preserve"> </w:t>
+            </w:r>
+            <w:r>
+              <w:t>(Zie B-02.1)</w:t>
+            </w:r>
+          </w:p>
+          <w:p>
+            <w:pPr>
+              <w:pStyle w:val="Lijstalinea"/>
+              <w:numPr>
+                <w:ilvl w:val="0"/>
+                <w:numId w:val="7"/>
+              </w:numPr>
+            </w:pPr>
+            <w:r>
+              <w:t>De actor voert waarbij benodigde gegevens de aanpassingen</w:t>
+            </w:r>
+            <w:r>
+              <w:t xml:space="preserve"> in</w:t>
+            </w:r>
+            <w:r>
+              <w:t xml:space="preserve"> </w:t>
+            </w:r>
+            <w:r>
+              <w:t>en klikt op opslaan</w:t>
+            </w:r>
+          </w:p>
+          <w:p>
+            <w:pPr>
+              <w:pStyle w:val="Lijstalinea"/>
+              <w:numPr>
+                <w:ilvl w:val="0"/>
+                <w:numId w:val="7"/>
+              </w:numPr>
+            </w:pPr>
+            <w:r>
+              <w:t xml:space="preserve">Het systeem </w:t>
+            </w:r>
+            <w:r>
+              <w:t>slaat de</w:t>
+            </w:r>
+            <w:r>
+              <w:t xml:space="preserve"> aangepaste </w:t>
+            </w:r>
+            <w:r>
+              <w:t>gegevens op in de database</w:t>
+            </w:r>
+          </w:p>
+        </w:tc>
+      </w:tr>
+      <w:tr>
+        <w:tc>
+          <w:tcPr>
+            <w:tcW w:w="4531" w:type="dxa"/>
+          </w:tcPr>
+          <w:p>
+            <w:pPr>
+              <w:rPr>
+                <w:b/>
+                <w:bCs/>
+              </w:rPr>
+            </w:pPr>
+            <w:r>
+              <w:rPr>
+                <w:b/>
+                <w:bCs/>
+              </w:rPr>
+              <w:t>Uitzonderingen</w:t>
+            </w:r>
+          </w:p>
+        </w:tc>
+        <w:tc>
+          <w:tcPr>
+            <w:tcW w:w="4531" w:type="dxa"/>
+          </w:tcPr>
+          <w:p>
+            <w:r>
+              <w:t>-</w:t>
+            </w:r>
+          </w:p>
+        </w:tc>
+      </w:tr>
+      <w:tr>
+        <w:tc>
+          <w:tcPr>
+            <w:tcW w:w="4531" w:type="dxa"/>
+          </w:tcPr>
+          <w:p>
+            <w:pPr>
+              <w:rPr>
+                <w:b/>
+                <w:bCs/>
+              </w:rPr>
+            </w:pPr>
+            <w:r>
+              <w:rPr>
+                <w:b/>
+                <w:bCs/>
+              </w:rPr>
+              <w:t>Resultaat</w:t>
+            </w:r>
+          </w:p>
+        </w:tc>
+        <w:tc>
+          <w:tcPr>
+            <w:tcW w:w="4531" w:type="dxa"/>
+          </w:tcPr>
+          <w:p>
+            <w:r>
+              <w:t xml:space="preserve">Het systeem heeft de karakter </w:t>
+            </w:r>
+            <w:r>
+              <w:t>aangepast</w:t>
+            </w:r>
+            <w:r>
+              <w:t xml:space="preserve"> en</w:t>
+            </w:r>
+            <w:r>
+              <w:t xml:space="preserve"> de aanpassingen</w:t>
+            </w:r>
+            <w:r>
+              <w:t xml:space="preserve"> word</w:t>
+            </w:r>
+            <w:r>
+              <w:t>en</w:t>
+            </w:r>
+            <w:r>
+              <w:t xml:space="preserve"> nu getoond op de site</w:t>
+            </w:r>
+          </w:p>
+        </w:tc>
+      </w:tr>
+    </w:tbl>
+    <w:p>
+      <w:pPr>
+        <w:pStyle w:val="Kop3"/>
+        <w:jc w:val="center"/>
+        <w:rPr>
+          <w:color w:val="00C6BB" w:themeColor="accent1"/>
+        </w:rPr>
+      </w:pPr>
+      <w:bookmarkStart w:id="8" w:name="_Toc160616421"/>
+    </w:p>
+    <w:p>
+      <w:pPr>
+        <w:pStyle w:val="Kop3"/>
+        <w:jc w:val="center"/>
+        <w:rPr>
+          <w:color w:val="00C6BB" w:themeColor="accent1"/>
+        </w:rPr>
+      </w:pPr>
+    </w:p>
+    <w:p>
+      <w:pPr>
+        <w:pStyle w:val="Kop3"/>
+        <w:jc w:val="center"/>
+        <w:rPr>
+          <w:color w:val="00C6BB" w:themeColor="accent1"/>
+        </w:rPr>
+      </w:pPr>
+      <w:r>
+        <w:rPr>
+          <w:color w:val="00C6BB" w:themeColor="accent1"/>
+        </w:rPr>
+        <w:t>UC0</w:t>
+      </w:r>
+      <w:r>
+        <w:rPr>
+          <w:color w:val="00C6BB" w:themeColor="accent1"/>
+        </w:rPr>
+        <w:t>4</w:t>
+      </w:r>
+      <w:r>
+        <w:rPr>
+          <w:color w:val="00C6BB" w:themeColor="accent1"/>
+        </w:rPr>
+        <w:t xml:space="preserve">: </w:t>
+      </w:r>
+      <w:r>
+        <w:rPr>
+          <w:color w:val="00C6BB" w:themeColor="accent1"/>
+        </w:rPr>
+        <w:t>Gamemod</w:t>
+      </w:r>
+      <w:r>
+        <w:rPr>
+          <w:color w:val="00C6BB" w:themeColor="accent1"/>
+        </w:rPr>
+        <w:t>us</w:t>
+      </w:r>
+      <w:r>
+        <w:rPr>
+          <w:color w:val="00C6BB" w:themeColor="accent1"/>
+        </w:rPr>
+        <w:t xml:space="preserve"> toevoegen</w:t>
+      </w:r>
+      <w:bookmarkEnd w:id="8"/>
+    </w:p>
+    <w:p/>
+    <w:tbl>
+      <w:tblPr>
+        <w:tblStyle w:val="Tabelraster"/>
+        <w:tblW w:w="0" w:type="auto"/>
+        <w:tblLook w:val="04A0" w:firstRow="1" w:lastRow="0" w:firstColumn="1" w:lastColumn="0" w:noHBand="0" w:noVBand="1"/>
+      </w:tblPr>
+      <w:tblGrid>
+        <w:gridCol w:w="4531"/>
+        <w:gridCol w:w="4531"/>
+      </w:tblGrid>
+      <w:tr>
+        <w:tc>
+          <w:tcPr>
+            <w:tcW w:w="4531" w:type="dxa"/>
+          </w:tcPr>
+          <w:p>
+            <w:pPr>
+              <w:rPr>
+                <w:b/>
+                <w:bCs/>
+              </w:rPr>
+            </w:pPr>
+            <w:r>
+              <w:rPr>
+                <w:b/>
+                <w:bCs/>
+              </w:rPr>
+              <w:t>Samenvatting</w:t>
+            </w:r>
+          </w:p>
+        </w:tc>
+        <w:tc>
+          <w:tcPr>
+            <w:tcW w:w="4531" w:type="dxa"/>
+          </w:tcPr>
+          <w:p>
+            <w:r>
+              <w:t xml:space="preserve">Administratie kunnen </w:t>
+            </w:r>
+            <w:proofErr w:type="spellStart"/>
+            <w:r>
+              <w:t>gamemod</w:t>
+            </w:r>
+            <w:r>
+              <w:t>u</w:t>
+            </w:r>
+            <w:r>
+              <w:t>s</w:t>
+            </w:r>
+            <w:r>
+              <w:t>sen</w:t>
+            </w:r>
+            <w:proofErr w:type="spellEnd"/>
+            <w:r>
+              <w:t xml:space="preserve"> toevoegen</w:t>
+            </w:r>
+          </w:p>
+        </w:tc>
+      </w:tr>
+      <w:tr>
+        <w:tc>
+          <w:tcPr>
+            <w:tcW w:w="4531" w:type="dxa"/>
+          </w:tcPr>
+          <w:p>
+            <w:pPr>
+              <w:rPr>
+                <w:b/>
+                <w:bCs/>
+              </w:rPr>
+            </w:pPr>
+            <w:r>
+              <w:rPr>
+                <w:b/>
+                <w:bCs/>
+              </w:rPr>
+              <w:t>Actors</w:t>
+            </w:r>
+          </w:p>
+        </w:tc>
+        <w:tc>
+          <w:tcPr>
+            <w:tcW w:w="4531" w:type="dxa"/>
+          </w:tcPr>
+          <w:p>
+            <w:r>
+              <w:t>Administratie</w:t>
+            </w:r>
+          </w:p>
+        </w:tc>
+      </w:tr>
+      <w:tr>
+        <w:tc>
+          <w:tcPr>
+            <w:tcW w:w="4531" w:type="dxa"/>
+          </w:tcPr>
+          <w:p>
+            <w:pPr>
+              <w:rPr>
+                <w:b/>
+                <w:bCs/>
+              </w:rPr>
+            </w:pPr>
+            <w:r>
+              <w:rPr>
+                <w:b/>
+                <w:bCs/>
+              </w:rPr>
+              <w:t>Aannamen</w:t>
+            </w:r>
+          </w:p>
+        </w:tc>
+        <w:tc>
+          <w:tcPr>
+            <w:tcW w:w="4531" w:type="dxa"/>
+          </w:tcPr>
+          <w:p>
+            <w:r>
+              <w:t>De actor is ingelogd op de webapp en zit op de “</w:t>
+            </w:r>
+            <w:r>
+              <w:t>Modes</w:t>
+            </w:r>
+            <w:r>
+              <w:t>” pagina</w:t>
+            </w:r>
+          </w:p>
+        </w:tc>
+      </w:tr>
+      <w:tr>
+        <w:tc>
+          <w:tcPr>
+            <w:tcW w:w="4531" w:type="dxa"/>
+          </w:tcPr>
+          <w:p>
+            <w:pPr>
+              <w:rPr>
+                <w:b/>
+                <w:bCs/>
+              </w:rPr>
+            </w:pPr>
+            <w:r>
+              <w:rPr>
+                <w:b/>
+                <w:bCs/>
+              </w:rPr>
+              <w:t>Scenario</w:t>
+            </w:r>
+          </w:p>
+        </w:tc>
+        <w:tc>
+          <w:tcPr>
+            <w:tcW w:w="4531" w:type="dxa"/>
+          </w:tcPr>
+          <w:p>
+            <w:pPr>
+              <w:pStyle w:val="Lijstalinea"/>
+              <w:numPr>
+                <w:ilvl w:val="0"/>
+                <w:numId w:val="10"/>
+              </w:numPr>
+            </w:pPr>
+            <w:r>
+              <w:t>De actor klikt op de “</w:t>
+            </w:r>
+            <w:proofErr w:type="spellStart"/>
+            <w:r>
+              <w:t>Add</w:t>
+            </w:r>
+            <w:proofErr w:type="spellEnd"/>
+            <w:r>
+              <w:t xml:space="preserve"> mode</w:t>
+            </w:r>
+            <w:r>
+              <w:t>” knop</w:t>
+            </w:r>
+          </w:p>
+          <w:p>
+            <w:pPr>
+              <w:pStyle w:val="Lijstalinea"/>
+              <w:numPr>
+                <w:ilvl w:val="0"/>
+                <w:numId w:val="10"/>
+              </w:numPr>
+            </w:pPr>
+            <w:r>
+              <w:t xml:space="preserve">Het systeem stuurt de actor naar de </w:t>
+            </w:r>
+            <w:r>
+              <w:t xml:space="preserve">modus </w:t>
+            </w:r>
+            <w:r>
+              <w:t>invoer pagina</w:t>
+            </w:r>
+          </w:p>
+          <w:p>
+            <w:pPr>
+              <w:pStyle w:val="Lijstalinea"/>
+              <w:numPr>
+                <w:ilvl w:val="0"/>
+                <w:numId w:val="10"/>
+              </w:numPr>
+            </w:pPr>
+            <w:r>
+              <w:t>De actor voert de benodigde gegevens in de velden en klikt op opslaan (Zie B-0</w:t>
+            </w:r>
+            <w:r>
+              <w:t>4</w:t>
+            </w:r>
+            <w:r>
+              <w:t>.1)</w:t>
+            </w:r>
+          </w:p>
+          <w:p>
+            <w:pPr>
+              <w:pStyle w:val="Lijstalinea"/>
+              <w:numPr>
+                <w:ilvl w:val="0"/>
+                <w:numId w:val="10"/>
+              </w:numPr>
+            </w:pPr>
+            <w:r>
+              <w:t>Het systeem slaat de gegevens op in de database</w:t>
+            </w:r>
+          </w:p>
+        </w:tc>
+      </w:tr>
+      <w:tr>
+        <w:tc>
+          <w:tcPr>
+            <w:tcW w:w="4531" w:type="dxa"/>
+          </w:tcPr>
+          <w:p>
+            <w:pPr>
+              <w:rPr>
+                <w:b/>
+                <w:bCs/>
+              </w:rPr>
+            </w:pPr>
+            <w:r>
+              <w:rPr>
+                <w:b/>
+                <w:bCs/>
+              </w:rPr>
+              <w:t>Uitzonderingen</w:t>
+            </w:r>
+          </w:p>
+        </w:tc>
+        <w:tc>
+          <w:tcPr>
+            <w:tcW w:w="4531" w:type="dxa"/>
+          </w:tcPr>
+          <w:p>
+            <w:r>
+              <w:t>Niet alle</w:t>
+            </w:r>
+            <w:r>
+              <w:t xml:space="preserve"> benodigde</w:t>
+            </w:r>
+            <w:r>
+              <w:t xml:space="preserve"> gegevens zijn ingevuld. Toon een melding en ga terug naar stap 3 (B-0</w:t>
+            </w:r>
+            <w:r>
+              <w:t>4</w:t>
+            </w:r>
+            <w:r>
+              <w:t>.2)</w:t>
+            </w:r>
+          </w:p>
+        </w:tc>
+      </w:tr>
+      <w:tr>
+        <w:tc>
+          <w:tcPr>
+            <w:tcW w:w="4531" w:type="dxa"/>
+          </w:tcPr>
+          <w:p>
+            <w:pPr>
+              <w:rPr>
+                <w:b/>
+                <w:bCs/>
+              </w:rPr>
+            </w:pPr>
+            <w:r>
+              <w:rPr>
+                <w:b/>
+                <w:bCs/>
+              </w:rPr>
+              <w:t>Resultaat</w:t>
+            </w:r>
+          </w:p>
+        </w:tc>
+        <w:tc>
+          <w:tcPr>
+            <w:tcW w:w="4531" w:type="dxa"/>
+          </w:tcPr>
+          <w:p>
+            <w:r>
+              <w:t xml:space="preserve">Het systeem heeft de </w:t>
+            </w:r>
+            <w:r>
+              <w:t xml:space="preserve">gamemodus </w:t>
+            </w:r>
+            <w:r>
+              <w:t>toegevoegd en wordt nu getoond op de site</w:t>
+            </w:r>
+          </w:p>
+        </w:tc>
+      </w:tr>
+    </w:tbl>
+    <w:p/>
+    <w:p>
+      <w:pPr>
+        <w:pStyle w:val="Kop3"/>
+        <w:jc w:val="center"/>
+        <w:rPr>
+          <w:color w:val="00C6BB" w:themeColor="accent1"/>
+        </w:rPr>
+      </w:pPr>
+      <w:bookmarkStart w:id="9" w:name="_Toc160616422"/>
+    </w:p>
+    <w:p>
+      <w:pPr>
+        <w:pStyle w:val="Kop3"/>
+        <w:jc w:val="center"/>
+        <w:rPr>
+          <w:color w:val="00C6BB" w:themeColor="accent1"/>
+        </w:rPr>
+      </w:pPr>
+      <w:r>
+        <w:rPr>
+          <w:color w:val="00C6BB" w:themeColor="accent1"/>
+        </w:rPr>
+        <w:t>UC0</w:t>
+      </w:r>
+      <w:r>
+        <w:rPr>
+          <w:color w:val="00C6BB" w:themeColor="accent1"/>
+        </w:rPr>
+        <w:t>5</w:t>
+      </w:r>
+      <w:r>
+        <w:rPr>
+          <w:color w:val="00C6BB" w:themeColor="accent1"/>
+        </w:rPr>
+        <w:t xml:space="preserve">: </w:t>
+      </w:r>
+      <w:r>
+        <w:rPr>
+          <w:color w:val="00C6BB" w:themeColor="accent1"/>
+        </w:rPr>
+        <w:t xml:space="preserve">Nieuws </w:t>
+      </w:r>
+      <w:r>
+        <w:rPr>
+          <w:color w:val="00C6BB" w:themeColor="accent1"/>
+        </w:rPr>
+        <w:t>toevoegen</w:t>
+      </w:r>
+      <w:bookmarkEnd w:id="9"/>
+    </w:p>
+    <w:p/>
+    <w:tbl>
+      <w:tblPr>
+        <w:tblStyle w:val="Tabelraster"/>
+        <w:tblW w:w="0" w:type="auto"/>
+        <w:tblLook w:val="04A0" w:firstRow="1" w:lastRow="0" w:firstColumn="1" w:lastColumn="0" w:noHBand="0" w:noVBand="1"/>
+      </w:tblPr>
+      <w:tblGrid>
+        <w:gridCol w:w="4531"/>
+        <w:gridCol w:w="4531"/>
+      </w:tblGrid>
+      <w:tr>
+        <w:tc>
+          <w:tcPr>
+            <w:tcW w:w="4531" w:type="dxa"/>
+          </w:tcPr>
+          <w:p>
+            <w:pPr>
+              <w:rPr>
+                <w:b/>
+                <w:bCs/>
+              </w:rPr>
+            </w:pPr>
+            <w:r>
+              <w:rPr>
+                <w:b/>
+                <w:bCs/>
+              </w:rPr>
+              <w:t>Samenvatting</w:t>
+            </w:r>
+          </w:p>
+        </w:tc>
+        <w:tc>
+          <w:tcPr>
+            <w:tcW w:w="4531" w:type="dxa"/>
+          </w:tcPr>
+          <w:p>
+            <w:r>
+              <w:t xml:space="preserve">Administratie kunnen </w:t>
+            </w:r>
+            <w:r>
+              <w:t xml:space="preserve">recente nieuws van het spel </w:t>
+            </w:r>
+            <w:r>
+              <w:t>toevoegen</w:t>
+            </w:r>
+          </w:p>
+        </w:tc>
+      </w:tr>
+      <w:tr>
+        <w:tc>
+          <w:tcPr>
+            <w:tcW w:w="4531" w:type="dxa"/>
+          </w:tcPr>
+          <w:p>
+            <w:pPr>
+              <w:rPr>
+                <w:b/>
+                <w:bCs/>
+              </w:rPr>
+            </w:pPr>
+            <w:r>
+              <w:rPr>
+                <w:b/>
+                <w:bCs/>
+              </w:rPr>
+              <w:t>Actors</w:t>
+            </w:r>
+          </w:p>
+        </w:tc>
+        <w:tc>
+          <w:tcPr>
+            <w:tcW w:w="4531" w:type="dxa"/>
+          </w:tcPr>
+          <w:p>
+            <w:r>
+              <w:t>Administratie</w:t>
+            </w:r>
+          </w:p>
+        </w:tc>
+      </w:tr>
+      <w:tr>
+        <w:tc>
+          <w:tcPr>
+            <w:tcW w:w="4531" w:type="dxa"/>
+          </w:tcPr>
+          <w:p>
+            <w:pPr>
+              <w:rPr>
+                <w:b/>
+                <w:bCs/>
+              </w:rPr>
+            </w:pPr>
+            <w:r>
+              <w:rPr>
+                <w:b/>
+                <w:bCs/>
+              </w:rPr>
+              <w:t>Aannamen</w:t>
+            </w:r>
+          </w:p>
+        </w:tc>
+        <w:tc>
+          <w:tcPr>
+            <w:tcW w:w="4531" w:type="dxa"/>
+          </w:tcPr>
+          <w:p>
+            <w:r>
+              <w:t>De actor is ingelogd op de webapp en zit op de</w:t>
+            </w:r>
+            <w:r>
+              <w:t xml:space="preserve"> nieuws</w:t>
+            </w:r>
+            <w:r>
+              <w:t xml:space="preserve"> pagina</w:t>
+            </w:r>
+          </w:p>
+        </w:tc>
+      </w:tr>
+      <w:tr>
+        <w:tc>
+          <w:tcPr>
+            <w:tcW w:w="4531" w:type="dxa"/>
+          </w:tcPr>
+          <w:p>
+            <w:pPr>
+              <w:rPr>
+                <w:b/>
+                <w:bCs/>
+              </w:rPr>
+            </w:pPr>
+            <w:r>
+              <w:rPr>
+                <w:b/>
+                <w:bCs/>
+              </w:rPr>
+              <w:t>Scenario</w:t>
+            </w:r>
+          </w:p>
+        </w:tc>
+        <w:tc>
+          <w:tcPr>
+            <w:tcW w:w="4531" w:type="dxa"/>
+          </w:tcPr>
+          <w:p>
+            <w:pPr>
+              <w:pStyle w:val="Lijstalinea"/>
+              <w:numPr>
+                <w:ilvl w:val="0"/>
+                <w:numId w:val="11"/>
+              </w:numPr>
+            </w:pPr>
+            <w:r>
+              <w:t>De actor klikt op de “</w:t>
+            </w:r>
+            <w:proofErr w:type="spellStart"/>
+            <w:r>
+              <w:t>Add</w:t>
+            </w:r>
+            <w:proofErr w:type="spellEnd"/>
+            <w:r>
+              <w:t xml:space="preserve"> mode” knop</w:t>
+            </w:r>
+          </w:p>
+          <w:p>
+            <w:pPr>
+              <w:pStyle w:val="Lijstalinea"/>
+              <w:numPr>
+                <w:ilvl w:val="0"/>
+                <w:numId w:val="11"/>
+              </w:numPr>
+            </w:pPr>
+            <w:r>
+              <w:t xml:space="preserve">Het systeem stuurt de actor naar de </w:t>
+            </w:r>
+            <w:r>
+              <w:t>nieuws</w:t>
+            </w:r>
+            <w:r>
+              <w:t xml:space="preserve"> invoer pagina</w:t>
+            </w:r>
+          </w:p>
+          <w:p>
+            <w:pPr>
+              <w:pStyle w:val="Lijstalinea"/>
+              <w:numPr>
+                <w:ilvl w:val="0"/>
+                <w:numId w:val="11"/>
+              </w:numPr>
+            </w:pPr>
+            <w:r>
+              <w:t>De actor voert de benodigde gegevens in de velden en klikt op opslaan (Zie B-0</w:t>
+            </w:r>
+            <w:r>
+              <w:t>5</w:t>
+            </w:r>
+            <w:r>
+              <w:t>.</w:t>
+            </w:r>
+            <w:r>
+              <w:t>2</w:t>
+            </w:r>
+            <w:r>
+              <w:t>)</w:t>
+            </w:r>
+          </w:p>
+          <w:p>
+            <w:pPr>
+              <w:pStyle w:val="Lijstalinea"/>
+              <w:numPr>
+                <w:ilvl w:val="0"/>
+                <w:numId w:val="11"/>
+              </w:numPr>
+            </w:pPr>
+            <w:r>
+              <w:t>Het systeem slaat de gegevens op in de database</w:t>
+            </w:r>
+          </w:p>
+        </w:tc>
+      </w:tr>
+      <w:tr>
+        <w:tc>
+          <w:tcPr>
+            <w:tcW w:w="4531" w:type="dxa"/>
+          </w:tcPr>
+          <w:p>
+            <w:pPr>
+              <w:rPr>
+                <w:b/>
+                <w:bCs/>
+              </w:rPr>
+            </w:pPr>
+            <w:r>
+              <w:rPr>
+                <w:b/>
+                <w:bCs/>
+              </w:rPr>
+              <w:t>Uitzonderingen</w:t>
+            </w:r>
+          </w:p>
+        </w:tc>
+        <w:tc>
+          <w:tcPr>
+            <w:tcW w:w="4531" w:type="dxa"/>
+          </w:tcPr>
+          <w:p>
+            <w:r>
+              <w:t>Niet alle benodigde gegevens zijn ingevuld. Toon een melding en ga terug naar stap 3 (B-0</w:t>
+            </w:r>
+            <w:r>
+              <w:t>5.3</w:t>
+            </w:r>
+            <w:r>
+              <w:t>)</w:t>
+            </w:r>
+          </w:p>
+        </w:tc>
+      </w:tr>
+      <w:tr>
+        <w:tc>
+          <w:tcPr>
+            <w:tcW w:w="4531" w:type="dxa"/>
+          </w:tcPr>
+          <w:p>
+            <w:pPr>
+              <w:rPr>
+                <w:b/>
+                <w:bCs/>
+              </w:rPr>
+            </w:pPr>
+            <w:r>
+              <w:rPr>
+                <w:b/>
+                <w:bCs/>
+              </w:rPr>
+              <w:t>Resultaat</w:t>
+            </w:r>
+          </w:p>
+        </w:tc>
+        <w:tc>
+          <w:tcPr>
+            <w:tcW w:w="4531" w:type="dxa"/>
+          </w:tcPr>
+          <w:p>
+            <w:r>
+              <w:t xml:space="preserve">Het systeem heeft de </w:t>
+            </w:r>
+            <w:r>
+              <w:t xml:space="preserve">nieuws artikel </w:t>
+            </w:r>
+            <w:r>
+              <w:t>toegevoegd en wordt nu getoond op de site</w:t>
+            </w:r>
+          </w:p>
+        </w:tc>
+      </w:tr>
+    </w:tbl>
+    <w:p/>
+    <w:p>
+      <w:r>
+        <w:lastRenderedPageBreak/>
+        <w:br w:type="page"/>
+      </w:r>
+    </w:p>
+    <w:p>
+      <w:pPr>
+        <w:pStyle w:val="Kop1"/>
+      </w:pPr>
+      <w:bookmarkStart w:id="10" w:name="_Toc160616423"/>
+      <w:r>
+        <w:lastRenderedPageBreak/>
+        <w:t>Contextdiagram &amp; Conceptueel model</w:t>
+      </w:r>
+      <w:bookmarkEnd w:id="10"/>
+    </w:p>
+    <w:p>
+      <w:r>
+        <w:t>Hier komt de contextdiagram</w:t>
+      </w:r>
+      <w:r>
+        <w:t xml:space="preserve"> als een container diagram</w:t>
+      </w:r>
+      <w:r>
+        <w:t xml:space="preserve"> en het conceptueel model voor meer algemene informatie over het project.</w:t>
+      </w:r>
+    </w:p>
+    <w:p/>
+    <w:p>
+      <w:pPr>
+        <w:pStyle w:val="Kop3"/>
+        <w:jc w:val="center"/>
+        <w:rPr>
+          <w:color w:val="00C6BB" w:themeColor="accent1"/>
+        </w:rPr>
+      </w:pPr>
+      <w:r>
+        <w:rPr>
+          <w:color w:val="00C6BB" w:themeColor="accent1"/>
+        </w:rPr>
+        <w:t>Contextdiagram:</w:t>
+      </w:r>
+    </w:p>
+    <w:p>
+      <w:r>
+        <w:rPr>
+          <w:noProof/>
+        </w:rPr>
+        <w:drawing>
+          <wp:inline distT="0" distB="0" distL="0" distR="0" wp14:anchorId="2D06A788" wp14:editId="5A3AA017">
+            <wp:extent cx="5220653" cy="3535680"/>
+            <wp:effectExtent l="0" t="0" r="0" b="7620"/>
+            <wp:docPr id="2024647479" name="Afbeelding 5"/>
+            <wp:cNvGraphicFramePr>
+              <a:graphicFrameLocks xmlns:a="http://schemas.openxmlformats.org/drawingml/2006/main" noChangeAspect="1"/>
+            </wp:cNvGraphicFramePr>
+            <a:graphic xmlns:a="http://schemas.openxmlformats.org/drawingml/2006/main">
+              <a:graphicData uri="http://schemas.openxmlformats.org/drawingml/2006/picture">
+                <pic:pic xmlns:pic="http://schemas.openxmlformats.org/drawingml/2006/picture">
+                  <pic:nvPicPr>
+                    <pic:cNvPr id="0" name="Picture 5"/>
+                    <pic:cNvPicPr>
+                      <a:picLocks noChangeAspect="1" noChangeArrowheads="1"/>
+                    </pic:cNvPicPr>
+                  </pic:nvPicPr>
+                  <pic:blipFill>
+                    <a:blip r:embed="rId13">
+                      <a:extLst>
+                        <a:ext uri="{28A0092B-C50C-407E-A947-70E740481C1C}">
+                          <a14:useLocalDpi xmlns:a14="http://schemas.microsoft.com/office/drawing/2010/main" val="0"/>
+                        </a:ext>
+                      </a:extLst>
+                    </a:blip>
+                    <a:srcRect/>
+                    <a:stretch>
+                      <a:fillRect/>
+                    </a:stretch>
+                  </pic:blipFill>
+                  <pic:spPr bwMode="auto">
+                    <a:xfrm>
+                      <a:off x="0" y="0"/>
+                      <a:ext cx="5223997" cy="3537945"/>
+                    </a:xfrm>
+                    <a:prstGeom prst="rect">
+                      <a:avLst/>
+                    </a:prstGeom>
+                    <a:noFill/>
+                    <a:ln>
+                      <a:noFill/>
+                    </a:ln>
+                  </pic:spPr>
+                </pic:pic>
+              </a:graphicData>
+            </a:graphic>
+          </wp:inline>
+        </w:drawing>
+      </w:r>
+    </w:p>
+    <w:p/>
+    <w:p>
+      <w:pPr>
+        <w:pStyle w:val="Kop3"/>
+        <w:jc w:val="center"/>
+        <w:rPr>
+          <w:color w:val="00C6BB" w:themeColor="accent1"/>
+        </w:rPr>
+      </w:pPr>
+      <w:r>
+        <w:rPr>
+          <w:color w:val="00C6BB" w:themeColor="accent1"/>
+        </w:rPr>
+        <w:t>Conceptueel model:</w:t>
+      </w:r>
+    </w:p>
+    <w:p/>
+    <w:p>
+      <w:r>
+        <w:rPr>
+          <w:noProof/>
+        </w:rPr>
+        <w:drawing>
+          <wp:inline distT="0" distB="0" distL="0" distR="0" wp14:anchorId="51F08E49" wp14:editId="66C2398A">
+            <wp:extent cx="6192030" cy="3009900"/>
+            <wp:effectExtent l="0" t="0" r="0" b="0"/>
+            <wp:docPr id="683638631" name="Afbeelding 6"/>
+            <wp:cNvGraphicFramePr>
+              <a:graphicFrameLocks xmlns:a="http://schemas.openxmlformats.org/drawingml/2006/main" noChangeAspect="1"/>
+            </wp:cNvGraphicFramePr>
+            <a:graphic xmlns:a="http://schemas.openxmlformats.org/drawingml/2006/main">
+              <a:graphicData uri="http://schemas.openxmlformats.org/drawingml/2006/picture">
+                <pic:pic xmlns:pic="http://schemas.openxmlformats.org/drawingml/2006/picture">
+                  <pic:nvPicPr>
+                    <pic:cNvPr id="0" name="Picture 6"/>
+                    <pic:cNvPicPr>
+                      <a:picLocks noChangeAspect="1" noChangeArrowheads="1"/>
+                    </pic:cNvPicPr>
+                  </pic:nvPicPr>
+                  <pic:blipFill>
+                    <a:blip r:embed="rId14">
+                      <a:extLst>
+                        <a:ext uri="{28A0092B-C50C-407E-A947-70E740481C1C}">
+                          <a14:useLocalDpi xmlns:a14="http://schemas.microsoft.com/office/drawing/2010/main" val="0"/>
+                        </a:ext>
+                      </a:extLst>
+                    </a:blip>
+                    <a:srcRect/>
+                    <a:stretch>
+                      <a:fillRect/>
+                    </a:stretch>
+                  </pic:blipFill>
+                  <pic:spPr bwMode="auto">
+                    <a:xfrm>
+                      <a:off x="0" y="0"/>
+                      <a:ext cx="6199362" cy="3013464"/>
+                    </a:xfrm>
+                    <a:prstGeom prst="rect">
+                      <a:avLst/>
+                    </a:prstGeom>
+                    <a:noFill/>
+                    <a:ln>
+                      <a:noFill/>
+                    </a:ln>
+                  </pic:spPr>
+                </pic:pic>
+              </a:graphicData>
+            </a:graphic>
+          </wp:inline>
+        </w:drawing>
+      </w:r>
+    </w:p>
     <w:p/>
     <w:p/>
+    <w:p>
+      <w:r>
+        <w:rPr>
+          <w:noProof/>
+        </w:rPr>
+        <w:drawing>
+          <wp:inline distT="0" distB="0" distL="0" distR="0" wp14:anchorId="7F690D84" wp14:editId="1A6D05E8">
+            <wp:extent cx="4335780" cy="3796675"/>
+            <wp:effectExtent l="0" t="0" r="7620" b="0"/>
+            <wp:docPr id="1566823909" name="Afbeelding 8"/>
+            <wp:cNvGraphicFramePr>
+              <a:graphicFrameLocks xmlns:a="http://schemas.openxmlformats.org/drawingml/2006/main" noChangeAspect="1"/>
+            </wp:cNvGraphicFramePr>
+            <a:graphic xmlns:a="http://schemas.openxmlformats.org/drawingml/2006/main">
+              <a:graphicData uri="http://schemas.openxmlformats.org/drawingml/2006/picture">
+                <pic:pic xmlns:pic="http://schemas.openxmlformats.org/drawingml/2006/picture">
+                  <pic:nvPicPr>
+                    <pic:cNvPr id="0" name="Picture 8"/>
+                    <pic:cNvPicPr>
+                      <a:picLocks noChangeAspect="1" noChangeArrowheads="1"/>
+                    </pic:cNvPicPr>
+                  </pic:nvPicPr>
+                  <pic:blipFill>
+                    <a:blip r:embed="rId15">
+                      <a:extLst>
+                        <a:ext uri="{28A0092B-C50C-407E-A947-70E740481C1C}">
+                          <a14:useLocalDpi xmlns:a14="http://schemas.microsoft.com/office/drawing/2010/main" val="0"/>
+                        </a:ext>
+                      </a:extLst>
+                    </a:blip>
+                    <a:srcRect/>
+                    <a:stretch>
+                      <a:fillRect/>
+                    </a:stretch>
+                  </pic:blipFill>
+                  <pic:spPr bwMode="auto">
+                    <a:xfrm>
+                      <a:off x="0" y="0"/>
+                      <a:ext cx="4340654" cy="3800943"/>
+                    </a:xfrm>
+                    <a:prstGeom prst="rect">
+                      <a:avLst/>
+                    </a:prstGeom>
+                    <a:noFill/>
+                    <a:ln>
+                      <a:noFill/>
+                    </a:ln>
+                  </pic:spPr>
+                </pic:pic>
+              </a:graphicData>
+            </a:graphic>
+          </wp:inline>
+        </w:drawing>
+      </w:r>
+      <w:r>
+        <w:rPr>
+          <w:noProof/>
+        </w:rPr>
+        <w:drawing>
+          <wp:inline distT="0" distB="0" distL="0" distR="0" wp14:anchorId="257630C3" wp14:editId="147604BA">
+            <wp:extent cx="3924300" cy="4140600"/>
+            <wp:effectExtent l="0" t="0" r="0" b="0"/>
+            <wp:docPr id="1087850524" name="Afbeelding 10"/>
+            <wp:cNvGraphicFramePr>
+              <a:graphicFrameLocks xmlns:a="http://schemas.openxmlformats.org/drawingml/2006/main" noChangeAspect="1"/>
+            </wp:cNvGraphicFramePr>
+            <a:graphic xmlns:a="http://schemas.openxmlformats.org/drawingml/2006/main">
+              <a:graphicData uri="http://schemas.openxmlformats.org/drawingml/2006/picture">
+                <pic:pic xmlns:pic="http://schemas.openxmlformats.org/drawingml/2006/picture">
+                  <pic:nvPicPr>
+                    <pic:cNvPr id="0" name="Picture 10"/>
+                    <pic:cNvPicPr>
+                      <a:picLocks noChangeAspect="1" noChangeArrowheads="1"/>
+                    </pic:cNvPicPr>
+                  </pic:nvPicPr>
+                  <pic:blipFill>
+                    <a:blip r:embed="rId16">
+                      <a:extLst>
+                        <a:ext uri="{28A0092B-C50C-407E-A947-70E740481C1C}">
+                          <a14:useLocalDpi xmlns:a14="http://schemas.microsoft.com/office/drawing/2010/main" val="0"/>
+                        </a:ext>
+                      </a:extLst>
+                    </a:blip>
+                    <a:srcRect/>
+                    <a:stretch>
+                      <a:fillRect/>
+                    </a:stretch>
+                  </pic:blipFill>
+                  <pic:spPr bwMode="auto">
+                    <a:xfrm>
+                      <a:off x="0" y="0"/>
+                      <a:ext cx="3927286" cy="4143750"/>
+                    </a:xfrm>
+                    <a:prstGeom prst="rect">
+                      <a:avLst/>
+                    </a:prstGeom>
+                    <a:noFill/>
+                    <a:ln>
+                      <a:noFill/>
+                    </a:ln>
+                  </pic:spPr>
+                </pic:pic>
+              </a:graphicData>
+            </a:graphic>
+          </wp:inline>
+        </w:drawing>
+      </w:r>
+    </w:p>
     <w:sectPr>
+      <w:footerReference w:type="default" r:id="rId17"/>
       <w:pgSz w:w="11906" w:h="16838"/>
       <w:pgMar w:top="1417" w:right="1417" w:bottom="1417" w:left="1417" w:header="708" w:footer="708" w:gutter="0"/>
       <w:cols w:space="708"/>
@@ -1199,9 +4094,505 @@
 </w:document>
 </file>
 
+<file path=word/endnotes.xml><?xml version="1.0" encoding="utf-8"?>
+<w:endnotes xmlns:wpc="http://schemas.microsoft.com/office/word/2010/wordprocessingCanvas" xmlns:cx="http://schemas.microsoft.com/office/drawing/2014/chartex" xmlns:cx1="http://schemas.microsoft.com/office/drawing/2015/9/8/chartex" xmlns:cx2="http://schemas.microsoft.com/office/drawing/2015/10/21/chartex" xmlns:cx3="http://schemas.microsoft.com/office/drawing/2016/5/9/chartex" xmlns:cx4="http://schemas.microsoft.com/office/drawing/2016/5/10/chartex" xmlns:cx5="http://schemas.microsoft.com/office/drawing/2016/5/11/chartex" xmlns:cx6="http://schemas.microsoft.com/office/drawing/2016/5/12/chartex" xmlns:cx7="http://schemas.microsoft.com/office/drawing/2016/5/13/chartex" xmlns:cx8="http://schemas.microsoft.com/office/drawing/2016/5/14/chartex" xmlns:mc="http://schemas.openxmlformats.org/markup-compatibility/2006" xmlns:aink="http://schemas.microsoft.com/office/drawing/2016/ink" xmlns:am3d="http://schemas.microsoft.com/office/drawing/2017/model3d" xmlns:o="urn:schemas-microsoft-com:office:office" xmlns:oel="http://schemas.microsoft.com/office/2019/extlst" xmlns:r="http://schemas.openxmlformats.org/officeDocument/2006/relationships" xmlns:m="http://schemas.openxmlformats.org/officeDocument/2006/math" xmlns:v="urn:schemas-microsoft-com:vml" xmlns:wp14="http://schemas.microsoft.com/office/word/2010/wordprocessingDrawing" xmlns:wp="http://schemas.openxmlformats.org/drawingml/2006/wordprocessingDrawing" xmlns:w10="urn:schemas-microsoft-com:office:word" xmlns:w="http://schemas.openxmlformats.org/wordprocessingml/2006/main" xmlns:w14="http://schemas.microsoft.com/office/word/2010/wordml" xmlns:w15="http://schemas.microsoft.com/office/word/2012/wordml" xmlns:w16cex="http://schemas.microsoft.com/office/word/2018/wordml/cex" xmlns:w16cid="http://schemas.microsoft.com/office/word/2016/wordml/cid" xmlns:w16="http://schemas.microsoft.com/office/word/2018/wordml" xmlns:w16sdtdh="http://schemas.microsoft.com/office/word/2020/wordml/sdtdatahash" xmlns:w16se="http://schemas.microsoft.com/office/word/2015/wordml/symex" xmlns:wpg="http://schemas.microsoft.com/office/word/2010/wordprocessingGroup" xmlns:wpi="http://schemas.microsoft.com/office/word/2010/wordprocessingInk" xmlns:wne="http://schemas.microsoft.com/office/word/2006/wordml" xmlns:wps="http://schemas.microsoft.com/office/word/2010/wordprocessingShape" mc:Ignorable="w14 w15 w16se w16cid w16 w16cex w16sdtdh wp14">
+  <w:endnote w:type="separator" w:id="-1">
+    <w:p>
+      <w:pPr>
+        <w:spacing w:after="0" w:line="240" w:lineRule="auto"/>
+      </w:pPr>
+      <w:r>
+        <w:separator/>
+      </w:r>
+    </w:p>
+  </w:endnote>
+  <w:endnote w:type="continuationSeparator" w:id="0">
+    <w:p>
+      <w:pPr>
+        <w:spacing w:after="0" w:line="240" w:lineRule="auto"/>
+      </w:pPr>
+      <w:r>
+        <w:continuationSeparator/>
+      </w:r>
+    </w:p>
+  </w:endnote>
+</w:endnotes>
+</file>
+
+<file path=word/footer1.xml><?xml version="1.0" encoding="utf-8"?>
+<w:ftr xmlns:wpc="http://schemas.microsoft.com/office/word/2010/wordprocessingCanvas" xmlns:cx="http://schemas.microsoft.com/office/drawing/2014/chartex" xmlns:cx1="http://schemas.microsoft.com/office/drawing/2015/9/8/chartex" xmlns:cx2="http://schemas.microsoft.com/office/drawing/2015/10/21/chartex" xmlns:cx3="http://schemas.microsoft.com/office/drawing/2016/5/9/chartex" xmlns:cx4="http://schemas.microsoft.com/office/drawing/2016/5/10/chartex" xmlns:cx5="http://schemas.microsoft.com/office/drawing/2016/5/11/chartex" xmlns:cx6="http://schemas.microsoft.com/office/drawing/2016/5/12/chartex" xmlns:cx7="http://schemas.microsoft.com/office/drawing/2016/5/13/chartex" xmlns:cx8="http://schemas.microsoft.com/office/drawing/2016/5/14/chartex" xmlns:mc="http://schemas.openxmlformats.org/markup-compatibility/2006" xmlns:aink="http://schemas.microsoft.com/office/drawing/2016/ink" xmlns:am3d="http://schemas.microsoft.com/office/drawing/2017/model3d" xmlns:o="urn:schemas-microsoft-com:office:office" xmlns:oel="http://schemas.microsoft.com/office/2019/extlst" xmlns:r="http://schemas.openxmlformats.org/officeDocument/2006/relationships" xmlns:m="http://schemas.openxmlformats.org/officeDocument/2006/math" xmlns:v="urn:schemas-microsoft-com:vml" xmlns:wp14="http://schemas.microsoft.com/office/word/2010/wordprocessingDrawing" xmlns:wp="http://schemas.openxmlformats.org/drawingml/2006/wordprocessingDrawing" xmlns:w10="urn:schemas-microsoft-com:office:word" xmlns:w="http://schemas.openxmlformats.org/wordprocessingml/2006/main" xmlns:w14="http://schemas.microsoft.com/office/word/2010/wordml" xmlns:w15="http://schemas.microsoft.com/office/word/2012/wordml" xmlns:w16cex="http://schemas.microsoft.com/office/word/2018/wordml/cex" xmlns:w16cid="http://schemas.microsoft.com/office/word/2016/wordml/cid" xmlns:w16="http://schemas.microsoft.com/office/word/2018/wordml" xmlns:w16sdtdh="http://schemas.microsoft.com/office/word/2020/wordml/sdtdatahash" xmlns:w16se="http://schemas.microsoft.com/office/word/2015/wordml/symex" xmlns:wpg="http://schemas.microsoft.com/office/word/2010/wordprocessingGroup" xmlns:wpi="http://schemas.microsoft.com/office/word/2010/wordprocessingInk" xmlns:wne="http://schemas.microsoft.com/office/word/2006/wordml" xmlns:wps="http://schemas.microsoft.com/office/word/2010/wordprocessingShape" mc:Ignorable="w14 w15 w16se w16cid w16 w16cex w16sdtdh wp14">
+  <w:sdt>
+    <w:sdtPr>
+      <w:id w:val="1000242870"/>
+      <w:docPartObj>
+        <w:docPartGallery w:val="Page Numbers (Bottom of Page)"/>
+        <w:docPartUnique/>
+      </w:docPartObj>
+    </w:sdtPr>
+    <w:sdtContent>
+      <w:p>
+        <w:pPr>
+          <w:pStyle w:val="Voettekst"/>
+          <w:jc w:val="right"/>
+        </w:pPr>
+        <w:r>
+          <w:fldChar w:fldCharType="begin"/>
+        </w:r>
+        <w:r>
+          <w:instrText>PAGE   \* MERGEFORMAT</w:instrText>
+        </w:r>
+        <w:r>
+          <w:fldChar w:fldCharType="separate"/>
+        </w:r>
+        <w:r>
+          <w:t>2</w:t>
+        </w:r>
+        <w:r>
+          <w:fldChar w:fldCharType="end"/>
+        </w:r>
+      </w:p>
+    </w:sdtContent>
+  </w:sdt>
+  <w:p>
+    <w:pPr>
+      <w:pStyle w:val="Voettekst"/>
+    </w:pPr>
+  </w:p>
+</w:ftr>
+</file>
+
+<file path=word/footnotes.xml><?xml version="1.0" encoding="utf-8"?>
+<w:footnotes xmlns:wpc="http://schemas.microsoft.com/office/word/2010/wordprocessingCanvas" xmlns:cx="http://schemas.microsoft.com/office/drawing/2014/chartex" xmlns:cx1="http://schemas.microsoft.com/office/drawing/2015/9/8/chartex" xmlns:cx2="http://schemas.microsoft.com/office/drawing/2015/10/21/chartex" xmlns:cx3="http://schemas.microsoft.com/office/drawing/2016/5/9/chartex" xmlns:cx4="http://schemas.microsoft.com/office/drawing/2016/5/10/chartex" xmlns:cx5="http://schemas.microsoft.com/office/drawing/2016/5/11/chartex" xmlns:cx6="http://schemas.microsoft.com/office/drawing/2016/5/12/chartex" xmlns:cx7="http://schemas.microsoft.com/office/drawing/2016/5/13/chartex" xmlns:cx8="http://schemas.microsoft.com/office/drawing/2016/5/14/chartex" xmlns:mc="http://schemas.openxmlformats.org/markup-compatibility/2006" xmlns:aink="http://schemas.microsoft.com/office/drawing/2016/ink" xmlns:am3d="http://schemas.microsoft.com/office/drawing/2017/model3d" xmlns:o="urn:schemas-microsoft-com:office:office" xmlns:oel="http://schemas.microsoft.com/office/2019/extlst" xmlns:r="http://schemas.openxmlformats.org/officeDocument/2006/relationships" xmlns:m="http://schemas.openxmlformats.org/officeDocument/2006/math" xmlns:v="urn:schemas-microsoft-com:vml" xmlns:wp14="http://schemas.microsoft.com/office/word/2010/wordprocessingDrawing" xmlns:wp="http://schemas.openxmlformats.org/drawingml/2006/wordprocessingDrawing" xmlns:w10="urn:schemas-microsoft-com:office:word" xmlns:w="http://schemas.openxmlformats.org/wordprocessingml/2006/main" xmlns:w14="http://schemas.microsoft.com/office/word/2010/wordml" xmlns:w15="http://schemas.microsoft.com/office/word/2012/wordml" xmlns:w16cex="http://schemas.microsoft.com/office/word/2018/wordml/cex" xmlns:w16cid="http://schemas.microsoft.com/office/word/2016/wordml/cid" xmlns:w16="http://schemas.microsoft.com/office/word/2018/wordml" xmlns:w16sdtdh="http://schemas.microsoft.com/office/word/2020/wordml/sdtdatahash" xmlns:w16se="http://schemas.microsoft.com/office/word/2015/wordml/symex" xmlns:wpg="http://schemas.microsoft.com/office/word/2010/wordprocessingGroup" xmlns:wpi="http://schemas.microsoft.com/office/word/2010/wordprocessingInk" xmlns:wne="http://schemas.microsoft.com/office/word/2006/wordml" xmlns:wps="http://schemas.microsoft.com/office/word/2010/wordprocessingShape" mc:Ignorable="w14 w15 w16se w16cid w16 w16cex w16sdtdh wp14">
+  <w:footnote w:type="separator" w:id="-1">
+    <w:p>
+      <w:pPr>
+        <w:spacing w:after="0" w:line="240" w:lineRule="auto"/>
+      </w:pPr>
+      <w:r>
+        <w:separator/>
+      </w:r>
+    </w:p>
+  </w:footnote>
+  <w:footnote w:type="continuationSeparator" w:id="0">
+    <w:p>
+      <w:pPr>
+        <w:spacing w:after="0" w:line="240" w:lineRule="auto"/>
+      </w:pPr>
+      <w:r>
+        <w:continuationSeparator/>
+      </w:r>
+    </w:p>
+  </w:footnote>
+</w:footnotes>
+</file>
+
 <file path=word/numbering.xml><?xml version="1.0" encoding="utf-8"?>
 <w:numbering xmlns:wpc="http://schemas.microsoft.com/office/word/2010/wordprocessingCanvas" xmlns:cx="http://schemas.microsoft.com/office/drawing/2014/chartex" xmlns:cx1="http://schemas.microsoft.com/office/drawing/2015/9/8/chartex" xmlns:cx2="http://schemas.microsoft.com/office/drawing/2015/10/21/chartex" xmlns:cx3="http://schemas.microsoft.com/office/drawing/2016/5/9/chartex" xmlns:cx4="http://schemas.microsoft.com/office/drawing/2016/5/10/chartex" xmlns:cx5="http://schemas.microsoft.com/office/drawing/2016/5/11/chartex" xmlns:cx6="http://schemas.microsoft.com/office/drawing/2016/5/12/chartex" xmlns:cx7="http://schemas.microsoft.com/office/drawing/2016/5/13/chartex" xmlns:cx8="http://schemas.microsoft.com/office/drawing/2016/5/14/chartex" xmlns:mc="http://schemas.openxmlformats.org/markup-compatibility/2006" xmlns:aink="http://schemas.microsoft.com/office/drawing/2016/ink" xmlns:am3d="http://schemas.microsoft.com/office/drawing/2017/model3d" xmlns:o="urn:schemas-microsoft-com:office:office" xmlns:oel="http://schemas.microsoft.com/office/2019/extlst" xmlns:r="http://schemas.openxmlformats.org/officeDocument/2006/relationships" xmlns:m="http://schemas.openxmlformats.org/officeDocument/2006/math" xmlns:v="urn:schemas-microsoft-com:vml" xmlns:wp14="http://schemas.microsoft.com/office/word/2010/wordprocessingDrawing" xmlns:wp="http://schemas.openxmlformats.org/drawingml/2006/wordprocessingDrawing" xmlns:w10="urn:schemas-microsoft-com:office:word" xmlns:w="http://schemas.openxmlformats.org/wordprocessingml/2006/main" xmlns:w14="http://schemas.microsoft.com/office/word/2010/wordml" xmlns:w15="http://schemas.microsoft.com/office/word/2012/wordml" xmlns:w16cex="http://schemas.microsoft.com/office/word/2018/wordml/cex" xmlns:w16cid="http://schemas.microsoft.com/office/word/2016/wordml/cid" xmlns:w16="http://schemas.microsoft.com/office/word/2018/wordml" xmlns:w16sdtdh="http://schemas.microsoft.com/office/word/2020/wordml/sdtdatahash" xmlns:w16se="http://schemas.microsoft.com/office/word/2015/wordml/symex" xmlns:wpg="http://schemas.microsoft.com/office/word/2010/wordprocessingGroup" xmlns:wpi="http://schemas.microsoft.com/office/word/2010/wordprocessingInk" xmlns:wne="http://schemas.microsoft.com/office/word/2006/wordml" xmlns:wps="http://schemas.microsoft.com/office/word/2010/wordprocessingShape" mc:Ignorable="w14 w15 w16se w16cid w16 w16cex w16sdtdh wp14">
   <w:abstractNum w:abstractNumId="0" w15:restartNumberingAfterBreak="0">
+    <w:nsid w:val="046E2701"/>
+    <w:multiLevelType w:val="hybridMultilevel"/>
+    <w:tmpl w:val="A5761BFA"/>
+    <w:lvl w:ilvl="0" w:tplc="FFFFFFFF">
+      <w:start w:val="1"/>
+      <w:numFmt w:val="decimal"/>
+      <w:lvlText w:val="%1."/>
+      <w:lvlJc w:val="left"/>
+      <w:pPr>
+        <w:ind w:left="720" w:hanging="360"/>
+      </w:pPr>
+      <w:rPr>
+        <w:rFonts w:hint="default"/>
+      </w:rPr>
+    </w:lvl>
+    <w:lvl w:ilvl="1" w:tplc="FFFFFFFF" w:tentative="1">
+      <w:start w:val="1"/>
+      <w:numFmt w:val="lowerLetter"/>
+      <w:lvlText w:val="%2."/>
+      <w:lvlJc w:val="left"/>
+      <w:pPr>
+        <w:ind w:left="1440" w:hanging="360"/>
+      </w:pPr>
+    </w:lvl>
+    <w:lvl w:ilvl="2" w:tplc="FFFFFFFF" w:tentative="1">
+      <w:start w:val="1"/>
+      <w:numFmt w:val="lowerRoman"/>
+      <w:lvlText w:val="%3."/>
+      <w:lvlJc w:val="right"/>
+      <w:pPr>
+        <w:ind w:left="2160" w:hanging="180"/>
+      </w:pPr>
+    </w:lvl>
+    <w:lvl w:ilvl="3" w:tplc="FFFFFFFF" w:tentative="1">
+      <w:start w:val="1"/>
+      <w:numFmt w:val="decimal"/>
+      <w:lvlText w:val="%4."/>
+      <w:lvlJc w:val="left"/>
+      <w:pPr>
+        <w:ind w:left="2880" w:hanging="360"/>
+      </w:pPr>
+    </w:lvl>
+    <w:lvl w:ilvl="4" w:tplc="FFFFFFFF" w:tentative="1">
+      <w:start w:val="1"/>
+      <w:numFmt w:val="lowerLetter"/>
+      <w:lvlText w:val="%5."/>
+      <w:lvlJc w:val="left"/>
+      <w:pPr>
+        <w:ind w:left="3600" w:hanging="360"/>
+      </w:pPr>
+    </w:lvl>
+    <w:lvl w:ilvl="5" w:tplc="FFFFFFFF" w:tentative="1">
+      <w:start w:val="1"/>
+      <w:numFmt w:val="lowerRoman"/>
+      <w:lvlText w:val="%6."/>
+      <w:lvlJc w:val="right"/>
+      <w:pPr>
+        <w:ind w:left="4320" w:hanging="180"/>
+      </w:pPr>
+    </w:lvl>
+    <w:lvl w:ilvl="6" w:tplc="FFFFFFFF" w:tentative="1">
+      <w:start w:val="1"/>
+      <w:numFmt w:val="decimal"/>
+      <w:lvlText w:val="%7."/>
+      <w:lvlJc w:val="left"/>
+      <w:pPr>
+        <w:ind w:left="5040" w:hanging="360"/>
+      </w:pPr>
+    </w:lvl>
+    <w:lvl w:ilvl="7" w:tplc="FFFFFFFF" w:tentative="1">
+      <w:start w:val="1"/>
+      <w:numFmt w:val="lowerLetter"/>
+      <w:lvlText w:val="%8."/>
+      <w:lvlJc w:val="left"/>
+      <w:pPr>
+        <w:ind w:left="5760" w:hanging="360"/>
+      </w:pPr>
+    </w:lvl>
+    <w:lvl w:ilvl="8" w:tplc="FFFFFFFF" w:tentative="1">
+      <w:start w:val="1"/>
+      <w:numFmt w:val="lowerRoman"/>
+      <w:lvlText w:val="%9."/>
+      <w:lvlJc w:val="right"/>
+      <w:pPr>
+        <w:ind w:left="6480" w:hanging="180"/>
+      </w:pPr>
+    </w:lvl>
+  </w:abstractNum>
+  <w:abstractNum w:abstractNumId="1" w15:restartNumberingAfterBreak="0">
+    <w:nsid w:val="0D397CDA"/>
+    <w:multiLevelType w:val="hybridMultilevel"/>
+    <w:tmpl w:val="4BB4B010"/>
+    <w:lvl w:ilvl="0" w:tplc="E60A8A8A">
+      <w:start w:val="1"/>
+      <w:numFmt w:val="bullet"/>
+      <w:lvlText w:val=""/>
+      <w:lvlJc w:val="left"/>
+      <w:pPr>
+        <w:ind w:left="720" w:hanging="360"/>
+      </w:pPr>
+      <w:rPr>
+        <w:rFonts w:ascii="Symbol" w:eastAsiaTheme="minorEastAsia" w:hAnsi="Symbol" w:cstheme="minorBidi" w:hint="default"/>
+      </w:rPr>
+    </w:lvl>
+    <w:lvl w:ilvl="1" w:tplc="04130003" w:tentative="1">
+      <w:start w:val="1"/>
+      <w:numFmt w:val="bullet"/>
+      <w:lvlText w:val="o"/>
+      <w:lvlJc w:val="left"/>
+      <w:pPr>
+        <w:ind w:left="1440" w:hanging="360"/>
+      </w:pPr>
+      <w:rPr>
+        <w:rFonts w:ascii="Courier New" w:hAnsi="Courier New" w:cs="Courier New" w:hint="default"/>
+      </w:rPr>
+    </w:lvl>
+    <w:lvl w:ilvl="2" w:tplc="04130005" w:tentative="1">
+      <w:start w:val="1"/>
+      <w:numFmt w:val="bullet"/>
+      <w:lvlText w:val=""/>
+      <w:lvlJc w:val="left"/>
+      <w:pPr>
+        <w:ind w:left="2160" w:hanging="360"/>
+      </w:pPr>
+      <w:rPr>
+        <w:rFonts w:ascii="Wingdings" w:hAnsi="Wingdings" w:hint="default"/>
+      </w:rPr>
+    </w:lvl>
+    <w:lvl w:ilvl="3" w:tplc="04130001" w:tentative="1">
+      <w:start w:val="1"/>
+      <w:numFmt w:val="bullet"/>
+      <w:lvlText w:val=""/>
+      <w:lvlJc w:val="left"/>
+      <w:pPr>
+        <w:ind w:left="2880" w:hanging="360"/>
+      </w:pPr>
+      <w:rPr>
+        <w:rFonts w:ascii="Symbol" w:hAnsi="Symbol" w:hint="default"/>
+      </w:rPr>
+    </w:lvl>
+    <w:lvl w:ilvl="4" w:tplc="04130003" w:tentative="1">
+      <w:start w:val="1"/>
+      <w:numFmt w:val="bullet"/>
+      <w:lvlText w:val="o"/>
+      <w:lvlJc w:val="left"/>
+      <w:pPr>
+        <w:ind w:left="3600" w:hanging="360"/>
+      </w:pPr>
+      <w:rPr>
+        <w:rFonts w:ascii="Courier New" w:hAnsi="Courier New" w:cs="Courier New" w:hint="default"/>
+      </w:rPr>
+    </w:lvl>
+    <w:lvl w:ilvl="5" w:tplc="04130005" w:tentative="1">
+      <w:start w:val="1"/>
+      <w:numFmt w:val="bullet"/>
+      <w:lvlText w:val=""/>
+      <w:lvlJc w:val="left"/>
+      <w:pPr>
+        <w:ind w:left="4320" w:hanging="360"/>
+      </w:pPr>
+      <w:rPr>
+        <w:rFonts w:ascii="Wingdings" w:hAnsi="Wingdings" w:hint="default"/>
+      </w:rPr>
+    </w:lvl>
+    <w:lvl w:ilvl="6" w:tplc="04130001" w:tentative="1">
+      <w:start w:val="1"/>
+      <w:numFmt w:val="bullet"/>
+      <w:lvlText w:val=""/>
+      <w:lvlJc w:val="left"/>
+      <w:pPr>
+        <w:ind w:left="5040" w:hanging="360"/>
+      </w:pPr>
+      <w:rPr>
+        <w:rFonts w:ascii="Symbol" w:hAnsi="Symbol" w:hint="default"/>
+      </w:rPr>
+    </w:lvl>
+    <w:lvl w:ilvl="7" w:tplc="04130003" w:tentative="1">
+      <w:start w:val="1"/>
+      <w:numFmt w:val="bullet"/>
+      <w:lvlText w:val="o"/>
+      <w:lvlJc w:val="left"/>
+      <w:pPr>
+        <w:ind w:left="5760" w:hanging="360"/>
+      </w:pPr>
+      <w:rPr>
+        <w:rFonts w:ascii="Courier New" w:hAnsi="Courier New" w:cs="Courier New" w:hint="default"/>
+      </w:rPr>
+    </w:lvl>
+    <w:lvl w:ilvl="8" w:tplc="04130005" w:tentative="1">
+      <w:start w:val="1"/>
+      <w:numFmt w:val="bullet"/>
+      <w:lvlText w:val=""/>
+      <w:lvlJc w:val="left"/>
+      <w:pPr>
+        <w:ind w:left="6480" w:hanging="360"/>
+      </w:pPr>
+      <w:rPr>
+        <w:rFonts w:ascii="Wingdings" w:hAnsi="Wingdings" w:hint="default"/>
+      </w:rPr>
+    </w:lvl>
+  </w:abstractNum>
+  <w:abstractNum w:abstractNumId="2" w15:restartNumberingAfterBreak="0">
+    <w:nsid w:val="0F4D3450"/>
+    <w:multiLevelType w:val="hybridMultilevel"/>
+    <w:tmpl w:val="A5761BFA"/>
+    <w:lvl w:ilvl="0" w:tplc="FFFFFFFF">
+      <w:start w:val="1"/>
+      <w:numFmt w:val="decimal"/>
+      <w:lvlText w:val="%1."/>
+      <w:lvlJc w:val="left"/>
+      <w:pPr>
+        <w:ind w:left="720" w:hanging="360"/>
+      </w:pPr>
+      <w:rPr>
+        <w:rFonts w:hint="default"/>
+      </w:rPr>
+    </w:lvl>
+    <w:lvl w:ilvl="1" w:tplc="FFFFFFFF" w:tentative="1">
+      <w:start w:val="1"/>
+      <w:numFmt w:val="lowerLetter"/>
+      <w:lvlText w:val="%2."/>
+      <w:lvlJc w:val="left"/>
+      <w:pPr>
+        <w:ind w:left="1440" w:hanging="360"/>
+      </w:pPr>
+    </w:lvl>
+    <w:lvl w:ilvl="2" w:tplc="FFFFFFFF" w:tentative="1">
+      <w:start w:val="1"/>
+      <w:numFmt w:val="lowerRoman"/>
+      <w:lvlText w:val="%3."/>
+      <w:lvlJc w:val="right"/>
+      <w:pPr>
+        <w:ind w:left="2160" w:hanging="180"/>
+      </w:pPr>
+    </w:lvl>
+    <w:lvl w:ilvl="3" w:tplc="FFFFFFFF" w:tentative="1">
+      <w:start w:val="1"/>
+      <w:numFmt w:val="decimal"/>
+      <w:lvlText w:val="%4."/>
+      <w:lvlJc w:val="left"/>
+      <w:pPr>
+        <w:ind w:left="2880" w:hanging="360"/>
+      </w:pPr>
+    </w:lvl>
+    <w:lvl w:ilvl="4" w:tplc="FFFFFFFF" w:tentative="1">
+      <w:start w:val="1"/>
+      <w:numFmt w:val="lowerLetter"/>
+      <w:lvlText w:val="%5."/>
+      <w:lvlJc w:val="left"/>
+      <w:pPr>
+        <w:ind w:left="3600" w:hanging="360"/>
+      </w:pPr>
+    </w:lvl>
+    <w:lvl w:ilvl="5" w:tplc="FFFFFFFF" w:tentative="1">
+      <w:start w:val="1"/>
+      <w:numFmt w:val="lowerRoman"/>
+      <w:lvlText w:val="%6."/>
+      <w:lvlJc w:val="right"/>
+      <w:pPr>
+        <w:ind w:left="4320" w:hanging="180"/>
+      </w:pPr>
+    </w:lvl>
+    <w:lvl w:ilvl="6" w:tplc="FFFFFFFF" w:tentative="1">
+      <w:start w:val="1"/>
+      <w:numFmt w:val="decimal"/>
+      <w:lvlText w:val="%7."/>
+      <w:lvlJc w:val="left"/>
+      <w:pPr>
+        <w:ind w:left="5040" w:hanging="360"/>
+      </w:pPr>
+    </w:lvl>
+    <w:lvl w:ilvl="7" w:tplc="FFFFFFFF" w:tentative="1">
+      <w:start w:val="1"/>
+      <w:numFmt w:val="lowerLetter"/>
+      <w:lvlText w:val="%8."/>
+      <w:lvlJc w:val="left"/>
+      <w:pPr>
+        <w:ind w:left="5760" w:hanging="360"/>
+      </w:pPr>
+    </w:lvl>
+    <w:lvl w:ilvl="8" w:tplc="FFFFFFFF" w:tentative="1">
+      <w:start w:val="1"/>
+      <w:numFmt w:val="lowerRoman"/>
+      <w:lvlText w:val="%9."/>
+      <w:lvlJc w:val="right"/>
+      <w:pPr>
+        <w:ind w:left="6480" w:hanging="180"/>
+      </w:pPr>
+    </w:lvl>
+  </w:abstractNum>
+  <w:abstractNum w:abstractNumId="3" w15:restartNumberingAfterBreak="0">
+    <w:nsid w:val="1CCD2B50"/>
+    <w:multiLevelType w:val="hybridMultilevel"/>
+    <w:tmpl w:val="E3F021E4"/>
+    <w:lvl w:ilvl="0" w:tplc="24509252">
+      <w:start w:val="1"/>
+      <w:numFmt w:val="bullet"/>
+      <w:lvlText w:val=""/>
+      <w:lvlJc w:val="left"/>
+      <w:pPr>
+        <w:ind w:left="720" w:hanging="360"/>
+      </w:pPr>
+      <w:rPr>
+        <w:rFonts w:ascii="Symbol" w:eastAsiaTheme="minorEastAsia" w:hAnsi="Symbol" w:cstheme="minorBidi" w:hint="default"/>
+      </w:rPr>
+    </w:lvl>
+    <w:lvl w:ilvl="1" w:tplc="04130003" w:tentative="1">
+      <w:start w:val="1"/>
+      <w:numFmt w:val="bullet"/>
+      <w:lvlText w:val="o"/>
+      <w:lvlJc w:val="left"/>
+      <w:pPr>
+        <w:ind w:left="1440" w:hanging="360"/>
+      </w:pPr>
+      <w:rPr>
+        <w:rFonts w:ascii="Courier New" w:hAnsi="Courier New" w:cs="Courier New" w:hint="default"/>
+      </w:rPr>
+    </w:lvl>
+    <w:lvl w:ilvl="2" w:tplc="04130005" w:tentative="1">
+      <w:start w:val="1"/>
+      <w:numFmt w:val="bullet"/>
+      <w:lvlText w:val=""/>
+      <w:lvlJc w:val="left"/>
+      <w:pPr>
+        <w:ind w:left="2160" w:hanging="360"/>
+      </w:pPr>
+      <w:rPr>
+        <w:rFonts w:ascii="Wingdings" w:hAnsi="Wingdings" w:hint="default"/>
+      </w:rPr>
+    </w:lvl>
+    <w:lvl w:ilvl="3" w:tplc="04130001" w:tentative="1">
+      <w:start w:val="1"/>
+      <w:numFmt w:val="bullet"/>
+      <w:lvlText w:val=""/>
+      <w:lvlJc w:val="left"/>
+      <w:pPr>
+        <w:ind w:left="2880" w:hanging="360"/>
+      </w:pPr>
+      <w:rPr>
+        <w:rFonts w:ascii="Symbol" w:hAnsi="Symbol" w:hint="default"/>
+      </w:rPr>
+    </w:lvl>
+    <w:lvl w:ilvl="4" w:tplc="04130003" w:tentative="1">
+      <w:start w:val="1"/>
+      <w:numFmt w:val="bullet"/>
+      <w:lvlText w:val="o"/>
+      <w:lvlJc w:val="left"/>
+      <w:pPr>
+        <w:ind w:left="3600" w:hanging="360"/>
+      </w:pPr>
+      <w:rPr>
+        <w:rFonts w:ascii="Courier New" w:hAnsi="Courier New" w:cs="Courier New" w:hint="default"/>
+      </w:rPr>
+    </w:lvl>
+    <w:lvl w:ilvl="5" w:tplc="04130005" w:tentative="1">
+      <w:start w:val="1"/>
+      <w:numFmt w:val="bullet"/>
+      <w:lvlText w:val=""/>
+      <w:lvlJc w:val="left"/>
+      <w:pPr>
+        <w:ind w:left="4320" w:hanging="360"/>
+      </w:pPr>
+      <w:rPr>
+        <w:rFonts w:ascii="Wingdings" w:hAnsi="Wingdings" w:hint="default"/>
+      </w:rPr>
+    </w:lvl>
+    <w:lvl w:ilvl="6" w:tplc="04130001" w:tentative="1">
+      <w:start w:val="1"/>
+      <w:numFmt w:val="bullet"/>
+      <w:lvlText w:val=""/>
+      <w:lvlJc w:val="left"/>
+      <w:pPr>
+        <w:ind w:left="5040" w:hanging="360"/>
+      </w:pPr>
+      <w:rPr>
+        <w:rFonts w:ascii="Symbol" w:hAnsi="Symbol" w:hint="default"/>
+      </w:rPr>
+    </w:lvl>
+    <w:lvl w:ilvl="7" w:tplc="04130003" w:tentative="1">
+      <w:start w:val="1"/>
+      <w:numFmt w:val="bullet"/>
+      <w:lvlText w:val="o"/>
+      <w:lvlJc w:val="left"/>
+      <w:pPr>
+        <w:ind w:left="5760" w:hanging="360"/>
+      </w:pPr>
+      <w:rPr>
+        <w:rFonts w:ascii="Courier New" w:hAnsi="Courier New" w:cs="Courier New" w:hint="default"/>
+      </w:rPr>
+    </w:lvl>
+    <w:lvl w:ilvl="8" w:tplc="04130005" w:tentative="1">
+      <w:start w:val="1"/>
+      <w:numFmt w:val="bullet"/>
+      <w:lvlText w:val=""/>
+      <w:lvlJc w:val="left"/>
+      <w:pPr>
+        <w:ind w:left="6480" w:hanging="360"/>
+      </w:pPr>
+      <w:rPr>
+        <w:rFonts w:ascii="Wingdings" w:hAnsi="Wingdings" w:hint="default"/>
+      </w:rPr>
+    </w:lvl>
+  </w:abstractNum>
+  <w:abstractNum w:abstractNumId="4" w15:restartNumberingAfterBreak="0">
     <w:nsid w:val="1E962017"/>
     <w:multiLevelType w:val="hybridMultilevel"/>
     <w:tmpl w:val="FEC8E546"/>
@@ -1314,7 +4705,7 @@
       </w:rPr>
     </w:lvl>
   </w:abstractNum>
-  <w:abstractNum w:abstractNumId="1" w15:restartNumberingAfterBreak="0">
+  <w:abstractNum w:abstractNumId="5" w15:restartNumberingAfterBreak="0">
     <w:nsid w:val="1F3D2C3B"/>
     <w:multiLevelType w:val="hybridMultilevel"/>
     <w:tmpl w:val="963640EC"/>
@@ -1427,7 +4818,7 @@
       </w:rPr>
     </w:lvl>
   </w:abstractNum>
-  <w:abstractNum w:abstractNumId="2" w15:restartNumberingAfterBreak="0">
+  <w:abstractNum w:abstractNumId="6" w15:restartNumberingAfterBreak="0">
     <w:nsid w:val="56705F18"/>
     <w:multiLevelType w:val="hybridMultilevel"/>
     <w:tmpl w:val="9FE46BC4"/>
@@ -1516,7 +4907,7 @@
       </w:pPr>
     </w:lvl>
   </w:abstractNum>
-  <w:abstractNum w:abstractNumId="3" w15:restartNumberingAfterBreak="0">
+  <w:abstractNum w:abstractNumId="7" w15:restartNumberingAfterBreak="0">
     <w:nsid w:val="64DE5639"/>
     <w:multiLevelType w:val="hybridMultilevel"/>
     <w:tmpl w:val="EA98683C"/>
@@ -1605,7 +4996,185 @@
       </w:pPr>
     </w:lvl>
   </w:abstractNum>
-  <w:abstractNum w:abstractNumId="4" w15:restartNumberingAfterBreak="0">
+  <w:abstractNum w:abstractNumId="8" w15:restartNumberingAfterBreak="0">
+    <w:nsid w:val="672B1BEB"/>
+    <w:multiLevelType w:val="hybridMultilevel"/>
+    <w:tmpl w:val="A5761BFA"/>
+    <w:lvl w:ilvl="0" w:tplc="0413000F">
+      <w:start w:val="1"/>
+      <w:numFmt w:val="decimal"/>
+      <w:lvlText w:val="%1."/>
+      <w:lvlJc w:val="left"/>
+      <w:pPr>
+        <w:ind w:left="720" w:hanging="360"/>
+      </w:pPr>
+      <w:rPr>
+        <w:rFonts w:hint="default"/>
+      </w:rPr>
+    </w:lvl>
+    <w:lvl w:ilvl="1" w:tplc="04130019" w:tentative="1">
+      <w:start w:val="1"/>
+      <w:numFmt w:val="lowerLetter"/>
+      <w:lvlText w:val="%2."/>
+      <w:lvlJc w:val="left"/>
+      <w:pPr>
+        <w:ind w:left="1440" w:hanging="360"/>
+      </w:pPr>
+    </w:lvl>
+    <w:lvl w:ilvl="2" w:tplc="0413001B" w:tentative="1">
+      <w:start w:val="1"/>
+      <w:numFmt w:val="lowerRoman"/>
+      <w:lvlText w:val="%3."/>
+      <w:lvlJc w:val="right"/>
+      <w:pPr>
+        <w:ind w:left="2160" w:hanging="180"/>
+      </w:pPr>
+    </w:lvl>
+    <w:lvl w:ilvl="3" w:tplc="0413000F" w:tentative="1">
+      <w:start w:val="1"/>
+      <w:numFmt w:val="decimal"/>
+      <w:lvlText w:val="%4."/>
+      <w:lvlJc w:val="left"/>
+      <w:pPr>
+        <w:ind w:left="2880" w:hanging="360"/>
+      </w:pPr>
+    </w:lvl>
+    <w:lvl w:ilvl="4" w:tplc="04130019" w:tentative="1">
+      <w:start w:val="1"/>
+      <w:numFmt w:val="lowerLetter"/>
+      <w:lvlText w:val="%5."/>
+      <w:lvlJc w:val="left"/>
+      <w:pPr>
+        <w:ind w:left="3600" w:hanging="360"/>
+      </w:pPr>
+    </w:lvl>
+    <w:lvl w:ilvl="5" w:tplc="0413001B" w:tentative="1">
+      <w:start w:val="1"/>
+      <w:numFmt w:val="lowerRoman"/>
+      <w:lvlText w:val="%6."/>
+      <w:lvlJc w:val="right"/>
+      <w:pPr>
+        <w:ind w:left="4320" w:hanging="180"/>
+      </w:pPr>
+    </w:lvl>
+    <w:lvl w:ilvl="6" w:tplc="0413000F" w:tentative="1">
+      <w:start w:val="1"/>
+      <w:numFmt w:val="decimal"/>
+      <w:lvlText w:val="%7."/>
+      <w:lvlJc w:val="left"/>
+      <w:pPr>
+        <w:ind w:left="5040" w:hanging="360"/>
+      </w:pPr>
+    </w:lvl>
+    <w:lvl w:ilvl="7" w:tplc="04130019" w:tentative="1">
+      <w:start w:val="1"/>
+      <w:numFmt w:val="lowerLetter"/>
+      <w:lvlText w:val="%8."/>
+      <w:lvlJc w:val="left"/>
+      <w:pPr>
+        <w:ind w:left="5760" w:hanging="360"/>
+      </w:pPr>
+    </w:lvl>
+    <w:lvl w:ilvl="8" w:tplc="0413001B" w:tentative="1">
+      <w:start w:val="1"/>
+      <w:numFmt w:val="lowerRoman"/>
+      <w:lvlText w:val="%9."/>
+      <w:lvlJc w:val="right"/>
+      <w:pPr>
+        <w:ind w:left="6480" w:hanging="180"/>
+      </w:pPr>
+    </w:lvl>
+  </w:abstractNum>
+  <w:abstractNum w:abstractNumId="9" w15:restartNumberingAfterBreak="0">
+    <w:nsid w:val="6B4E611F"/>
+    <w:multiLevelType w:val="hybridMultilevel"/>
+    <w:tmpl w:val="A5761BFA"/>
+    <w:lvl w:ilvl="0" w:tplc="FFFFFFFF">
+      <w:start w:val="1"/>
+      <w:numFmt w:val="decimal"/>
+      <w:lvlText w:val="%1."/>
+      <w:lvlJc w:val="left"/>
+      <w:pPr>
+        <w:ind w:left="720" w:hanging="360"/>
+      </w:pPr>
+      <w:rPr>
+        <w:rFonts w:hint="default"/>
+      </w:rPr>
+    </w:lvl>
+    <w:lvl w:ilvl="1" w:tplc="FFFFFFFF" w:tentative="1">
+      <w:start w:val="1"/>
+      <w:numFmt w:val="lowerLetter"/>
+      <w:lvlText w:val="%2."/>
+      <w:lvlJc w:val="left"/>
+      <w:pPr>
+        <w:ind w:left="1440" w:hanging="360"/>
+      </w:pPr>
+    </w:lvl>
+    <w:lvl w:ilvl="2" w:tplc="FFFFFFFF" w:tentative="1">
+      <w:start w:val="1"/>
+      <w:numFmt w:val="lowerRoman"/>
+      <w:lvlText w:val="%3."/>
+      <w:lvlJc w:val="right"/>
+      <w:pPr>
+        <w:ind w:left="2160" w:hanging="180"/>
+      </w:pPr>
+    </w:lvl>
+    <w:lvl w:ilvl="3" w:tplc="FFFFFFFF" w:tentative="1">
+      <w:start w:val="1"/>
+      <w:numFmt w:val="decimal"/>
+      <w:lvlText w:val="%4."/>
+      <w:lvlJc w:val="left"/>
+      <w:pPr>
+        <w:ind w:left="2880" w:hanging="360"/>
+      </w:pPr>
+    </w:lvl>
+    <w:lvl w:ilvl="4" w:tplc="FFFFFFFF" w:tentative="1">
+      <w:start w:val="1"/>
+      <w:numFmt w:val="lowerLetter"/>
+      <w:lvlText w:val="%5."/>
+      <w:lvlJc w:val="left"/>
+      <w:pPr>
+        <w:ind w:left="3600" w:hanging="360"/>
+      </w:pPr>
+    </w:lvl>
+    <w:lvl w:ilvl="5" w:tplc="FFFFFFFF" w:tentative="1">
+      <w:start w:val="1"/>
+      <w:numFmt w:val="lowerRoman"/>
+      <w:lvlText w:val="%6."/>
+      <w:lvlJc w:val="right"/>
+      <w:pPr>
+        <w:ind w:left="4320" w:hanging="180"/>
+      </w:pPr>
+    </w:lvl>
+    <w:lvl w:ilvl="6" w:tplc="FFFFFFFF" w:tentative="1">
+      <w:start w:val="1"/>
+      <w:numFmt w:val="decimal"/>
+      <w:lvlText w:val="%7."/>
+      <w:lvlJc w:val="left"/>
+      <w:pPr>
+        <w:ind w:left="5040" w:hanging="360"/>
+      </w:pPr>
+    </w:lvl>
+    <w:lvl w:ilvl="7" w:tplc="FFFFFFFF" w:tentative="1">
+      <w:start w:val="1"/>
+      <w:numFmt w:val="lowerLetter"/>
+      <w:lvlText w:val="%8."/>
+      <w:lvlJc w:val="left"/>
+      <w:pPr>
+        <w:ind w:left="5760" w:hanging="360"/>
+      </w:pPr>
+    </w:lvl>
+    <w:lvl w:ilvl="8" w:tplc="FFFFFFFF" w:tentative="1">
+      <w:start w:val="1"/>
+      <w:numFmt w:val="lowerRoman"/>
+      <w:lvlText w:val="%9."/>
+      <w:lvlJc w:val="right"/>
+      <w:pPr>
+        <w:ind w:left="6480" w:hanging="180"/>
+      </w:pPr>
+    </w:lvl>
+  </w:abstractNum>
+  <w:abstractNum w:abstractNumId="10" w15:restartNumberingAfterBreak="0">
     <w:nsid w:val="7BBB758A"/>
     <w:multiLevelType w:val="hybridMultilevel"/>
     <w:tmpl w:val="4FFA78DC"/>
@@ -1718,19 +5287,37 @@
     </w:lvl>
   </w:abstractNum>
   <w:num w:numId="1" w16cid:durableId="160781729">
+    <w:abstractNumId w:val="5"/>
+  </w:num>
+  <w:num w:numId="2" w16cid:durableId="1718699526">
+    <w:abstractNumId w:val="4"/>
+  </w:num>
+  <w:num w:numId="3" w16cid:durableId="1263488614">
+    <w:abstractNumId w:val="10"/>
+  </w:num>
+  <w:num w:numId="4" w16cid:durableId="1858999779">
+    <w:abstractNumId w:val="6"/>
+  </w:num>
+  <w:num w:numId="5" w16cid:durableId="729156054">
+    <w:abstractNumId w:val="7"/>
+  </w:num>
+  <w:num w:numId="6" w16cid:durableId="1676571147">
+    <w:abstractNumId w:val="8"/>
+  </w:num>
+  <w:num w:numId="7" w16cid:durableId="610938034">
+    <w:abstractNumId w:val="9"/>
+  </w:num>
+  <w:num w:numId="8" w16cid:durableId="148907107">
+    <w:abstractNumId w:val="3"/>
+  </w:num>
+  <w:num w:numId="9" w16cid:durableId="1297953964">
     <w:abstractNumId w:val="1"/>
   </w:num>
-  <w:num w:numId="2" w16cid:durableId="1718699526">
-    <w:abstractNumId w:val="0"/>
-  </w:num>
-  <w:num w:numId="3" w16cid:durableId="1263488614">
-    <w:abstractNumId w:val="4"/>
-  </w:num>
-  <w:num w:numId="4" w16cid:durableId="1858999779">
+  <w:num w:numId="10" w16cid:durableId="401949488">
     <w:abstractNumId w:val="2"/>
   </w:num>
-  <w:num w:numId="5" w16cid:durableId="729156054">
-    <w:abstractNumId w:val="3"/>
+  <w:num w:numId="11" w16cid:durableId="455879018">
+    <w:abstractNumId w:val="0"/>
   </w:num>
 </w:numbering>
 </file>
@@ -2165,7 +5752,6 @@
     <w:next w:val="Standaard"/>
     <w:link w:val="Kop2Char"/>
     <w:uiPriority w:val="9"/>
-    <w:semiHidden/>
     <w:unhideWhenUsed/>
     <w:qFormat/>
     <w:rsid w:val="00CB3A91"/>
@@ -2188,7 +5774,6 @@
     <w:next w:val="Standaard"/>
     <w:link w:val="Kop3Char"/>
     <w:uiPriority w:val="9"/>
-    <w:semiHidden/>
     <w:unhideWhenUsed/>
     <w:qFormat/>
     <w:rsid w:val="00CB3A91"/>
@@ -2518,7 +6103,6 @@
     <w:basedOn w:val="Standaardalinea-lettertype"/>
     <w:link w:val="Kop2"/>
     <w:uiPriority w:val="9"/>
-    <w:semiHidden/>
     <w:rsid w:val="00CB3A91"/>
     <w:rPr>
       <w:rFonts w:asciiTheme="majorHAnsi" w:eastAsiaTheme="majorEastAsia" w:hAnsiTheme="majorHAnsi" w:cstheme="majorBidi"/>
@@ -2532,7 +6116,6 @@
     <w:basedOn w:val="Standaardalinea-lettertype"/>
     <w:link w:val="Kop3"/>
     <w:uiPriority w:val="9"/>
-    <w:semiHidden/>
     <w:rsid w:val="00CB3A91"/>
     <w:rPr>
       <w:rFonts w:asciiTheme="majorHAnsi" w:eastAsiaTheme="majorEastAsia" w:hAnsiTheme="majorHAnsi" w:cstheme="majorBidi"/>
@@ -2810,6 +6393,76 @@
       <w:u w:val="single"/>
     </w:rPr>
   </w:style>
+  <w:style w:type="paragraph" w:styleId="Koptekst">
+    <w:name w:val="header"/>
+    <w:basedOn w:val="Standaard"/>
+    <w:link w:val="KoptekstChar"/>
+    <w:uiPriority w:val="99"/>
+    <w:unhideWhenUsed/>
+    <w:rsid w:val="008E26C0"/>
+    <w:pPr>
+      <w:tabs>
+        <w:tab w:val="center" w:pos="4536"/>
+        <w:tab w:val="right" w:pos="9072"/>
+      </w:tabs>
+      <w:spacing w:after="0" w:line="240" w:lineRule="auto"/>
+    </w:pPr>
+  </w:style>
+  <w:style w:type="character" w:customStyle="1" w:styleId="KoptekstChar">
+    <w:name w:val="Koptekst Char"/>
+    <w:basedOn w:val="Standaardalinea-lettertype"/>
+    <w:link w:val="Koptekst"/>
+    <w:uiPriority w:val="99"/>
+    <w:rsid w:val="008E26C0"/>
+  </w:style>
+  <w:style w:type="paragraph" w:styleId="Voettekst">
+    <w:name w:val="footer"/>
+    <w:basedOn w:val="Standaard"/>
+    <w:link w:val="VoettekstChar"/>
+    <w:uiPriority w:val="99"/>
+    <w:unhideWhenUsed/>
+    <w:rsid w:val="008E26C0"/>
+    <w:pPr>
+      <w:tabs>
+        <w:tab w:val="center" w:pos="4536"/>
+        <w:tab w:val="right" w:pos="9072"/>
+      </w:tabs>
+      <w:spacing w:after="0" w:line="240" w:lineRule="auto"/>
+    </w:pPr>
+  </w:style>
+  <w:style w:type="character" w:customStyle="1" w:styleId="VoettekstChar">
+    <w:name w:val="Voettekst Char"/>
+    <w:basedOn w:val="Standaardalinea-lettertype"/>
+    <w:link w:val="Voettekst"/>
+    <w:uiPriority w:val="99"/>
+    <w:rsid w:val="008E26C0"/>
+  </w:style>
+  <w:style w:type="paragraph" w:styleId="Inhopg2">
+    <w:name w:val="toc 2"/>
+    <w:basedOn w:val="Standaard"/>
+    <w:next w:val="Standaard"/>
+    <w:autoRedefine/>
+    <w:uiPriority w:val="39"/>
+    <w:unhideWhenUsed/>
+    <w:rsid w:val="003D1A1D"/>
+    <w:pPr>
+      <w:spacing w:after="100"/>
+      <w:ind w:left="210"/>
+    </w:pPr>
+  </w:style>
+  <w:style w:type="paragraph" w:styleId="Inhopg3">
+    <w:name w:val="toc 3"/>
+    <w:basedOn w:val="Standaard"/>
+    <w:next w:val="Standaard"/>
+    <w:autoRedefine/>
+    <w:uiPriority w:val="39"/>
+    <w:unhideWhenUsed/>
+    <w:rsid w:val="003D1A1D"/>
+    <w:pPr>
+      <w:spacing w:after="100"/>
+      <w:ind w:left="420"/>
+    </w:pPr>
+  </w:style>
 </w:styles>
 </file>
 

</xml_diff>

<commit_message>
Dependency Injection Character added
</commit_message>
<xml_diff>
--- a/Analyse O.W.L.docx
+++ b/Analyse O.W.L.docx
@@ -5744,10 +5744,10 @@
           <w:noProof/>
         </w:rPr>
         <w:drawing>
-          <wp:inline distT="0" distB="0" distL="0" distR="0" wp14:anchorId="2C624CC9" wp14:editId="3F456C10">
+          <wp:inline distT="0" distB="0" distL="0" distR="0" wp14:anchorId="7F8C853C" wp14:editId="7399642C">
             <wp:extent cx="5760720" cy="3802380"/>
             <wp:effectExtent l="0" t="0" r="0" b="7620"/>
-            <wp:docPr id="1895566845" name="Afbeelding 1"/>
+            <wp:docPr id="1454318206" name="Afbeelding 1"/>
             <wp:cNvGraphicFramePr>
               <a:graphicFrameLocks xmlns:a="http://schemas.openxmlformats.org/drawingml/2006/main" noChangeAspect="1"/>
             </wp:cNvGraphicFramePr>

</xml_diff>